<commit_message>
Adicionando mais conteudo a documentação: Objetivo, justificativa e conteúdo das páginas
</commit_message>
<xml_diff>
--- a/Calculardora financeira/Plataforma de finanças/Documentação/Etapa de idealização.docx
+++ b/Calculardora financeira/Plataforma de finanças/Documentação/Etapa de idealização.docx
@@ -248,7 +248,7 @@
                     <pic:cNvPicPr/>
                   </pic:nvPicPr>
                   <pic:blipFill>
-                    <a:blip r:embed="rId6">
+                    <a:blip r:embed="rId7">
                       <a:extLst>
                         <a:ext uri="{28A0092B-C50C-407E-A947-70E740481C1C}">
                           <a14:useLocalDpi xmlns:a14="http://schemas.microsoft.com/office/drawing/2010/main" val="0"/>
@@ -311,8 +311,6 @@
     <w:p/>
     <w:p/>
     <w:p/>
-    <w:p/>
-    <w:p/>
     <w:p>
       <w:pPr>
         <w:jc w:val="center"/>
@@ -355,7 +353,7 @@
       <w:pPr>
         <w:jc w:val="center"/>
         <w:rPr>
-          <w:rFonts w:ascii="Hind" w:hAnsi="Hind" w:cs="Hind"/>
+          <w:rFonts w:cs="Hind"/>
           <w:b/>
           <w:bCs/>
           <w:sz w:val="28"/>
@@ -364,7 +362,7 @@
       </w:pPr>
       <w:r>
         <w:rPr>
-          <w:rFonts w:ascii="Hind" w:hAnsi="Hind" w:cs="Hind"/>
+          <w:rFonts w:cs="Hind"/>
           <w:b/>
           <w:bCs/>
           <w:sz w:val="28"/>
@@ -377,7 +375,7 @@
       <w:pPr>
         <w:jc w:val="center"/>
         <w:rPr>
-          <w:rFonts w:ascii="Hind" w:hAnsi="Hind" w:cs="Hind"/>
+          <w:rFonts w:cs="Hind"/>
           <w:b/>
           <w:bCs/>
           <w:sz w:val="28"/>
@@ -389,7 +387,7 @@
       <w:pPr>
         <w:jc w:val="center"/>
         <w:rPr>
-          <w:rFonts w:ascii="Hind" w:hAnsi="Hind" w:cs="Hind"/>
+          <w:rFonts w:cs="Hind"/>
           <w:b/>
           <w:bCs/>
           <w:sz w:val="28"/>
@@ -407,96 +405,95 @@
     <w:p>
       <w:pPr>
         <w:ind w:left="1701" w:right="1700"/>
-        <w:jc w:val="both"/>
-        <w:rPr>
-          <w:rFonts w:ascii="Hind" w:hAnsi="Hind" w:cs="Hind"/>
-        </w:rPr>
-      </w:pPr>
-      <w:r>
-        <w:rPr>
-          <w:rFonts w:ascii="Hind" w:hAnsi="Hind" w:cs="Hind"/>
+        <w:rPr>
+          <w:rFonts w:cs="Hind"/>
+        </w:rPr>
+      </w:pPr>
+      <w:r>
+        <w:rPr>
+          <w:rFonts w:cs="Hind"/>
         </w:rPr>
         <w:t>Protótipo</w:t>
       </w:r>
       <w:r>
         <w:rPr>
-          <w:rFonts w:ascii="Hind" w:hAnsi="Hind" w:cs="Hind"/>
+          <w:rFonts w:cs="Hind"/>
         </w:rPr>
         <w:t xml:space="preserve"> do</w:t>
       </w:r>
       <w:r>
         <w:rPr>
-          <w:rFonts w:ascii="Hind" w:hAnsi="Hind" w:cs="Hind"/>
+          <w:rFonts w:cs="Hind"/>
         </w:rPr>
         <w:t xml:space="preserve"> projeto </w:t>
       </w:r>
       <w:r>
         <w:rPr>
-          <w:rFonts w:ascii="Hind" w:hAnsi="Hind" w:cs="Hind"/>
+          <w:rFonts w:cs="Hind"/>
         </w:rPr>
         <w:t>“</w:t>
       </w:r>
       <w:proofErr w:type="spellStart"/>
       <w:r>
         <w:rPr>
-          <w:rFonts w:ascii="Hind" w:hAnsi="Hind" w:cs="Hind"/>
+          <w:rFonts w:cs="Hind"/>
         </w:rPr>
         <w:t>Profitto</w:t>
       </w:r>
       <w:proofErr w:type="spellEnd"/>
       <w:r>
         <w:rPr>
-          <w:rFonts w:ascii="Hind" w:hAnsi="Hind" w:cs="Hind"/>
+          <w:rFonts w:cs="Hind"/>
         </w:rPr>
         <w:t xml:space="preserve"> </w:t>
       </w:r>
       <w:proofErr w:type="spellStart"/>
       <w:r>
         <w:rPr>
-          <w:rFonts w:ascii="Hind" w:hAnsi="Hind" w:cs="Hind"/>
+          <w:rFonts w:cs="Hind"/>
         </w:rPr>
         <w:t>Venerdì</w:t>
       </w:r>
       <w:proofErr w:type="spellEnd"/>
       <w:r>
         <w:rPr>
-          <w:rFonts w:ascii="Hind" w:hAnsi="Hind" w:cs="Hind"/>
+          <w:rFonts w:cs="Hind"/>
         </w:rPr>
         <w:t>”</w:t>
       </w:r>
       <w:r>
         <w:rPr>
-          <w:rFonts w:ascii="Hind" w:hAnsi="Hind" w:cs="Hind"/>
+          <w:rFonts w:cs="Hind"/>
         </w:rPr>
         <w:t xml:space="preserve"> com </w:t>
       </w:r>
       <w:r>
         <w:rPr>
-          <w:rFonts w:ascii="Hind" w:hAnsi="Hind" w:cs="Hind"/>
+          <w:rFonts w:cs="Hind"/>
         </w:rPr>
         <w:t xml:space="preserve">contexto detalhado do projeto, </w:t>
       </w:r>
       <w:r>
         <w:rPr>
-          <w:rFonts w:ascii="Hind" w:hAnsi="Hind" w:cs="Hind"/>
+          <w:rFonts w:cs="Hind"/>
         </w:rPr>
         <w:t xml:space="preserve">planejamento </w:t>
       </w:r>
       <w:r>
         <w:rPr>
-          <w:rFonts w:ascii="Hind" w:hAnsi="Hind" w:cs="Hind"/>
+          <w:rFonts w:cs="Hind"/>
         </w:rPr>
         <w:t>da</w:t>
       </w:r>
       <w:r>
         <w:rPr>
-          <w:rFonts w:ascii="Hind" w:hAnsi="Hind" w:cs="Hind"/>
+          <w:rFonts w:cs="Hind"/>
         </w:rPr>
         <w:t xml:space="preserve"> plataforma</w:t>
       </w:r>
       <w:r>
         <w:rPr>
-          <w:rFonts w:ascii="Hind" w:hAnsi="Hind" w:cs="Hind"/>
+          <w:rFonts w:cs="Hind"/>
         </w:rPr>
         <w:t xml:space="preserve"> em tópicos e investimentos necessários.</w:t>
       </w:r>
@@ -504,37 +501,33 @@
     <w:p>
       <w:pPr>
         <w:ind w:left="1701" w:right="1700"/>
-        <w:jc w:val="both"/>
-        <w:rPr>
-          <w:rFonts w:ascii="Hind" w:hAnsi="Hind" w:cs="Hind"/>
+        <w:rPr>
+          <w:rFonts w:cs="Hind"/>
         </w:rPr>
       </w:pPr>
     </w:p>
     <w:p>
       <w:pPr>
         <w:ind w:left="1701" w:right="1700"/>
-        <w:jc w:val="both"/>
-        <w:rPr>
-          <w:rFonts w:ascii="Hind" w:hAnsi="Hind" w:cs="Hind"/>
+        <w:rPr>
+          <w:rFonts w:cs="Hind"/>
         </w:rPr>
       </w:pPr>
     </w:p>
     <w:p>
       <w:pPr>
         <w:ind w:right="1700"/>
-        <w:jc w:val="both"/>
-        <w:rPr>
-          <w:rFonts w:ascii="Hind" w:hAnsi="Hind" w:cs="Hind"/>
-        </w:rPr>
-      </w:pPr>
-    </w:p>
-    <w:p>
-      <w:pPr>
-        <w:spacing w:after="0"/>
+        <w:rPr>
+          <w:rFonts w:cs="Hind"/>
+        </w:rPr>
+      </w:pPr>
+    </w:p>
+    <w:p>
+      <w:pPr>
         <w:ind w:left="1701" w:right="1700"/>
         <w:jc w:val="center"/>
         <w:rPr>
-          <w:rFonts w:ascii="Hind" w:hAnsi="Hind" w:cs="Hind"/>
+          <w:rFonts w:cs="Hind"/>
           <w:b/>
           <w:bCs/>
           <w:sz w:val="28"/>
@@ -544,7 +537,7 @@
       </w:pPr>
       <w:r>
         <w:rPr>
-          <w:rFonts w:ascii="Hind" w:hAnsi="Hind" w:cs="Hind"/>
+          <w:rFonts w:cs="Hind"/>
           <w:b/>
           <w:bCs/>
           <w:sz w:val="28"/>
@@ -557,49 +550,49 @@
     <w:p>
       <w:pPr>
         <w:rPr>
-          <w:rFonts w:ascii="Hind" w:hAnsi="Hind" w:cs="Hind"/>
-        </w:rPr>
-      </w:pPr>
-    </w:p>
-    <w:p>
-      <w:pPr>
-        <w:rPr>
-          <w:rFonts w:ascii="Hind" w:hAnsi="Hind" w:cs="Hind"/>
-        </w:rPr>
-      </w:pPr>
-    </w:p>
-    <w:p>
-      <w:pPr>
-        <w:rPr>
-          <w:rFonts w:ascii="Hind" w:hAnsi="Hind" w:cs="Hind"/>
-        </w:rPr>
-      </w:pPr>
-    </w:p>
-    <w:p>
-      <w:pPr>
-        <w:rPr>
-          <w:rFonts w:ascii="Hind" w:hAnsi="Hind" w:cs="Hind"/>
-        </w:rPr>
-      </w:pPr>
-    </w:p>
-    <w:p>
-      <w:pPr>
-        <w:rPr>
-          <w:rFonts w:ascii="Hind" w:hAnsi="Hind" w:cs="Hind"/>
-        </w:rPr>
-      </w:pPr>
-    </w:p>
-    <w:p>
-      <w:pPr>
-        <w:rPr>
-          <w:rFonts w:ascii="Hind" w:hAnsi="Hind" w:cs="Hind"/>
-        </w:rPr>
-      </w:pPr>
-    </w:p>
-    <w:p>
-      <w:pPr>
-        <w:rPr>
-          <w:rFonts w:ascii="Hind" w:hAnsi="Hind" w:cs="Hind"/>
+          <w:rFonts w:cs="Hind"/>
+        </w:rPr>
+      </w:pPr>
+    </w:p>
+    <w:p>
+      <w:pPr>
+        <w:rPr>
+          <w:rFonts w:cs="Hind"/>
+        </w:rPr>
+      </w:pPr>
+    </w:p>
+    <w:p>
+      <w:pPr>
+        <w:rPr>
+          <w:rFonts w:cs="Hind"/>
+        </w:rPr>
+      </w:pPr>
+    </w:p>
+    <w:p>
+      <w:pPr>
+        <w:rPr>
+          <w:rFonts w:cs="Hind"/>
+        </w:rPr>
+      </w:pPr>
+    </w:p>
+    <w:p>
+      <w:pPr>
+        <w:rPr>
+          <w:rFonts w:cs="Hind"/>
+        </w:rPr>
+      </w:pPr>
+    </w:p>
+    <w:p>
+      <w:pPr>
+        <w:rPr>
+          <w:rFonts w:cs="Hind"/>
+        </w:rPr>
+      </w:pPr>
+    </w:p>
+    <w:p>
+      <w:pPr>
+        <w:rPr>
+          <w:rFonts w:cs="Hind"/>
         </w:rPr>
       </w:pPr>
     </w:p>
@@ -609,14 +602,14 @@
         <w:ind w:left="3969"/>
         <w:jc w:val="right"/>
         <w:rPr>
-          <w:rFonts w:ascii="Hind" w:hAnsi="Hind" w:cs="Hind"/>
-          <w:sz w:val="20"/>
-          <w:szCs w:val="20"/>
-        </w:rPr>
-      </w:pPr>
-      <w:r>
-        <w:rPr>
-          <w:rFonts w:ascii="Hind" w:hAnsi="Hind" w:cs="Hind"/>
+          <w:rFonts w:cs="Hind"/>
+          <w:sz w:val="20"/>
+          <w:szCs w:val="20"/>
+        </w:rPr>
+      </w:pPr>
+      <w:r>
+        <w:rPr>
+          <w:rFonts w:cs="Hind"/>
           <w:sz w:val="20"/>
           <w:szCs w:val="20"/>
         </w:rPr>
@@ -625,7 +618,7 @@
       <w:proofErr w:type="spellStart"/>
       <w:r>
         <w:rPr>
-          <w:rFonts w:ascii="Hind" w:hAnsi="Hind" w:cs="Hind"/>
+          <w:rFonts w:cs="Hind"/>
           <w:sz w:val="20"/>
           <w:szCs w:val="20"/>
         </w:rPr>
@@ -634,7 +627,7 @@
       <w:proofErr w:type="spellEnd"/>
       <w:r>
         <w:rPr>
-          <w:rFonts w:ascii="Hind" w:hAnsi="Hind" w:cs="Hind"/>
+          <w:rFonts w:cs="Hind"/>
           <w:sz w:val="20"/>
           <w:szCs w:val="20"/>
         </w:rPr>
@@ -643,7 +636,7 @@
       <w:proofErr w:type="spellStart"/>
       <w:r>
         <w:rPr>
-          <w:rFonts w:ascii="Hind" w:hAnsi="Hind" w:cs="Hind"/>
+          <w:rFonts w:cs="Hind"/>
           <w:sz w:val="20"/>
           <w:szCs w:val="20"/>
         </w:rPr>
@@ -652,7 +645,7 @@
       <w:proofErr w:type="spellEnd"/>
       <w:r>
         <w:rPr>
-          <w:rFonts w:ascii="Hind" w:hAnsi="Hind" w:cs="Hind"/>
+          <w:rFonts w:cs="Hind"/>
           <w:sz w:val="20"/>
           <w:szCs w:val="20"/>
         </w:rPr>
@@ -661,7 +654,7 @@
       <w:proofErr w:type="spellStart"/>
       <w:r>
         <w:rPr>
-          <w:rFonts w:ascii="Hind" w:hAnsi="Hind" w:cs="Hind"/>
+          <w:rFonts w:cs="Hind"/>
           <w:sz w:val="20"/>
           <w:szCs w:val="20"/>
         </w:rPr>
@@ -670,7 +663,7 @@
       <w:proofErr w:type="spellEnd"/>
       <w:r>
         <w:rPr>
-          <w:rFonts w:ascii="Hind" w:hAnsi="Hind" w:cs="Hind"/>
+          <w:rFonts w:cs="Hind"/>
           <w:sz w:val="20"/>
           <w:szCs w:val="20"/>
         </w:rPr>
@@ -678,7 +671,7 @@
       </w:r>
       <w:r>
         <w:rPr>
-          <w:rFonts w:ascii="Hind" w:hAnsi="Hind" w:cs="Hind"/>
+          <w:rFonts w:cs="Hind"/>
           <w:sz w:val="20"/>
           <w:szCs w:val="20"/>
         </w:rPr>
@@ -691,14 +684,14 @@
         <w:ind w:left="3969"/>
         <w:jc w:val="right"/>
         <w:rPr>
-          <w:rFonts w:ascii="Hind" w:hAnsi="Hind" w:cs="Hind"/>
-          <w:sz w:val="20"/>
-          <w:szCs w:val="20"/>
-        </w:rPr>
-      </w:pPr>
-      <w:r>
-        <w:rPr>
-          <w:rFonts w:ascii="Hind" w:hAnsi="Hind" w:cs="Hind"/>
+          <w:rFonts w:cs="Hind"/>
+          <w:sz w:val="20"/>
+          <w:szCs w:val="20"/>
+        </w:rPr>
+      </w:pPr>
+      <w:r>
+        <w:rPr>
+          <w:rFonts w:cs="Hind"/>
           <w:sz w:val="20"/>
           <w:szCs w:val="20"/>
         </w:rPr>
@@ -706,7 +699,7 @@
       </w:r>
       <w:r>
         <w:rPr>
-          <w:rFonts w:ascii="Hind" w:hAnsi="Hind" w:cs="Hind"/>
+          <w:rFonts w:cs="Hind"/>
           <w:sz w:val="20"/>
           <w:szCs w:val="20"/>
         </w:rPr>
@@ -719,14 +712,14 @@
         <w:ind w:left="4962"/>
         <w:jc w:val="right"/>
         <w:rPr>
-          <w:rFonts w:ascii="Hind" w:hAnsi="Hind" w:cs="Hind"/>
-          <w:sz w:val="20"/>
-          <w:szCs w:val="20"/>
-        </w:rPr>
-      </w:pPr>
-      <w:r>
-        <w:rPr>
-          <w:rFonts w:ascii="Hind" w:hAnsi="Hind" w:cs="Hind"/>
+          <w:rFonts w:cs="Hind"/>
+          <w:sz w:val="20"/>
+          <w:szCs w:val="20"/>
+        </w:rPr>
+      </w:pPr>
+      <w:r>
+        <w:rPr>
+          <w:rFonts w:cs="Hind"/>
           <w:sz w:val="20"/>
           <w:szCs w:val="20"/>
         </w:rPr>
@@ -734,7 +727,7 @@
       </w:r>
       <w:r>
         <w:rPr>
-          <w:rFonts w:ascii="Hind" w:hAnsi="Hind" w:cs="Hind"/>
+          <w:rFonts w:cs="Hind"/>
           <w:sz w:val="20"/>
           <w:szCs w:val="20"/>
         </w:rPr>
@@ -742,7 +735,7 @@
       </w:r>
       <w:r>
         <w:rPr>
-          <w:rFonts w:ascii="Hind" w:hAnsi="Hind" w:cs="Hind"/>
+          <w:rFonts w:cs="Hind"/>
           <w:sz w:val="20"/>
           <w:szCs w:val="20"/>
         </w:rPr>
@@ -755,24 +748,24 @@
         <w:ind w:left="4962"/>
         <w:jc w:val="right"/>
         <w:rPr>
-          <w:rFonts w:ascii="Hind" w:hAnsi="Hind" w:cs="Hind"/>
-          <w:sz w:val="20"/>
-          <w:szCs w:val="20"/>
-        </w:rPr>
-      </w:pPr>
-      <w:r>
-        <w:rPr>
-          <w:rFonts w:ascii="Hind" w:hAnsi="Hind" w:cs="Hind"/>
+          <w:rFonts w:cs="Hind"/>
+          <w:sz w:val="20"/>
+          <w:szCs w:val="20"/>
+        </w:rPr>
+      </w:pPr>
+      <w:r>
+        <w:rPr>
+          <w:rFonts w:cs="Hind"/>
           <w:sz w:val="20"/>
           <w:szCs w:val="20"/>
         </w:rPr>
         <w:t xml:space="preserve"> </w:t>
       </w:r>
-      <w:hyperlink r:id="rId7" w:history="1">
+      <w:hyperlink r:id="rId8" w:history="1">
         <w:r>
           <w:rPr>
             <w:rStyle w:val="Hyperlink"/>
-            <w:rFonts w:ascii="Hind" w:hAnsi="Hind" w:cs="Hind"/>
+            <w:rFonts w:cs="Hind"/>
             <w:sz w:val="20"/>
             <w:szCs w:val="20"/>
           </w:rPr>
@@ -781,17 +774,17 @@
       </w:hyperlink>
       <w:r>
         <w:rPr>
-          <w:rFonts w:ascii="Hind" w:hAnsi="Hind" w:cs="Hind"/>
+          <w:rFonts w:cs="Hind"/>
           <w:sz w:val="20"/>
           <w:szCs w:val="20"/>
         </w:rPr>
         <w:t xml:space="preserve"> </w:t>
       </w:r>
-      <w:hyperlink r:id="rId8" w:history="1">
+      <w:hyperlink r:id="rId9" w:history="1">
         <w:r>
           <w:rPr>
             <w:rStyle w:val="Hyperlink"/>
-            <w:rFonts w:ascii="Hind" w:hAnsi="Hind" w:cs="Hind"/>
+            <w:rFonts w:cs="Hind"/>
             <w:sz w:val="20"/>
             <w:szCs w:val="20"/>
           </w:rPr>
@@ -803,14 +796,14 @@
       <w:pPr>
         <w:spacing w:line="240" w:lineRule="auto"/>
         <w:rPr>
-          <w:rFonts w:ascii="Hind" w:hAnsi="Hind" w:cs="Hind"/>
-          <w:sz w:val="20"/>
-          <w:szCs w:val="20"/>
-        </w:rPr>
-      </w:pPr>
-      <w:r>
-        <w:rPr>
-          <w:rFonts w:ascii="Hind" w:hAnsi="Hind" w:cs="Hind"/>
+          <w:rFonts w:cs="Hind"/>
+          <w:sz w:val="20"/>
+          <w:szCs w:val="20"/>
+        </w:rPr>
+      </w:pPr>
+      <w:r>
+        <w:rPr>
+          <w:rFonts w:cs="Hind"/>
           <w:sz w:val="20"/>
           <w:szCs w:val="20"/>
         </w:rPr>
@@ -819,7 +812,7 @@
       </w:r>
       <w:r>
         <w:rPr>
-          <w:rFonts w:ascii="Hind" w:hAnsi="Hind" w:cs="Hind"/>
+          <w:rFonts w:cs="Hind"/>
           <w:sz w:val="20"/>
           <w:szCs w:val="20"/>
         </w:rPr>
@@ -828,7 +821,7 @@
       <w:proofErr w:type="spellStart"/>
       <w:r>
         <w:rPr>
-          <w:rFonts w:ascii="Hind" w:hAnsi="Hind" w:cs="Hind"/>
+          <w:rFonts w:cs="Hind"/>
           <w:sz w:val="20"/>
           <w:szCs w:val="20"/>
         </w:rPr>
@@ -839,223 +832,250 @@
     <w:p>
       <w:pPr>
         <w:rPr>
-          <w:rFonts w:ascii="Hind" w:hAnsi="Hind" w:cs="Hind"/>
-          <w:sz w:val="20"/>
-          <w:szCs w:val="20"/>
-        </w:rPr>
-      </w:pPr>
-    </w:p>
-    <w:p>
-      <w:pPr>
-        <w:rPr>
-          <w:rFonts w:ascii="Hind" w:hAnsi="Hind" w:cs="Hind"/>
-          <w:sz w:val="20"/>
-          <w:szCs w:val="20"/>
-        </w:rPr>
-      </w:pPr>
-    </w:p>
-    <w:p>
-      <w:pPr>
-        <w:rPr>
-          <w:rFonts w:ascii="Hind" w:hAnsi="Hind" w:cs="Hind"/>
-          <w:sz w:val="20"/>
-          <w:szCs w:val="20"/>
-        </w:rPr>
-      </w:pPr>
-    </w:p>
-    <w:p>
-      <w:pPr>
-        <w:rPr>
-          <w:rFonts w:ascii="Hind" w:hAnsi="Hind" w:cs="Hind"/>
-          <w:sz w:val="20"/>
-          <w:szCs w:val="20"/>
-        </w:rPr>
-      </w:pPr>
-    </w:p>
-    <w:p>
-      <w:pPr>
-        <w:rPr>
-          <w:rFonts w:ascii="Hind" w:hAnsi="Hind" w:cs="Hind"/>
-          <w:sz w:val="20"/>
-          <w:szCs w:val="20"/>
-        </w:rPr>
-      </w:pPr>
-    </w:p>
-    <w:p>
-      <w:pPr>
-        <w:rPr>
-          <w:rFonts w:ascii="Hind" w:hAnsi="Hind" w:cs="Hind"/>
-          <w:sz w:val="20"/>
-          <w:szCs w:val="20"/>
-        </w:rPr>
-      </w:pPr>
-    </w:p>
-    <w:p>
-      <w:pPr>
-        <w:rPr>
-          <w:rFonts w:ascii="Hind" w:hAnsi="Hind" w:cs="Hind"/>
-          <w:sz w:val="20"/>
-          <w:szCs w:val="20"/>
-        </w:rPr>
-      </w:pPr>
-    </w:p>
-    <w:p>
-      <w:pPr>
-        <w:rPr>
-          <w:rFonts w:ascii="Hind" w:hAnsi="Hind" w:cs="Hind"/>
-          <w:sz w:val="20"/>
-          <w:szCs w:val="20"/>
-        </w:rPr>
-      </w:pPr>
-    </w:p>
-    <w:p>
-      <w:pPr>
-        <w:rPr>
-          <w:rFonts w:ascii="Hind" w:hAnsi="Hind" w:cs="Hind"/>
-          <w:sz w:val="20"/>
-          <w:szCs w:val="20"/>
-        </w:rPr>
-      </w:pPr>
-    </w:p>
-    <w:p>
-      <w:pPr>
-        <w:rPr>
-          <w:rFonts w:ascii="Hind" w:hAnsi="Hind" w:cs="Hind"/>
-          <w:sz w:val="20"/>
-          <w:szCs w:val="20"/>
-        </w:rPr>
-      </w:pPr>
-    </w:p>
-    <w:p>
-      <w:pPr>
-        <w:rPr>
-          <w:rFonts w:ascii="Hind" w:hAnsi="Hind" w:cs="Hind"/>
-          <w:sz w:val="20"/>
-          <w:szCs w:val="20"/>
-        </w:rPr>
-      </w:pPr>
-    </w:p>
-    <w:p>
-      <w:pPr>
-        <w:rPr>
-          <w:rFonts w:ascii="Hind" w:hAnsi="Hind" w:cs="Hind"/>
-          <w:sz w:val="20"/>
-          <w:szCs w:val="20"/>
-        </w:rPr>
-      </w:pPr>
-    </w:p>
-    <w:p>
-      <w:pPr>
-        <w:rPr>
-          <w:rFonts w:ascii="Hind" w:hAnsi="Hind" w:cs="Hind"/>
-          <w:sz w:val="20"/>
-          <w:szCs w:val="20"/>
-        </w:rPr>
-      </w:pPr>
-    </w:p>
-    <w:p>
-      <w:pPr>
-        <w:rPr>
-          <w:rFonts w:ascii="Hind" w:hAnsi="Hind" w:cs="Hind"/>
-          <w:sz w:val="20"/>
-          <w:szCs w:val="20"/>
-        </w:rPr>
-      </w:pPr>
-    </w:p>
-    <w:p>
-      <w:pPr>
-        <w:rPr>
-          <w:rFonts w:ascii="Hind" w:hAnsi="Hind" w:cs="Hind"/>
-          <w:sz w:val="20"/>
-          <w:szCs w:val="20"/>
-        </w:rPr>
-      </w:pPr>
-    </w:p>
-    <w:p>
-      <w:pPr>
-        <w:rPr>
-          <w:rFonts w:ascii="Hind" w:hAnsi="Hind" w:cs="Hind"/>
-          <w:sz w:val="20"/>
-          <w:szCs w:val="20"/>
-        </w:rPr>
-      </w:pPr>
-    </w:p>
-    <w:p>
-      <w:pPr>
-        <w:rPr>
-          <w:rFonts w:ascii="Hind" w:hAnsi="Hind" w:cs="Hind"/>
-          <w:sz w:val="20"/>
-          <w:szCs w:val="20"/>
-        </w:rPr>
-      </w:pPr>
-    </w:p>
-    <w:p>
-      <w:pPr>
-        <w:rPr>
-          <w:rFonts w:ascii="Hind" w:hAnsi="Hind" w:cs="Hind"/>
-          <w:sz w:val="20"/>
-          <w:szCs w:val="20"/>
-        </w:rPr>
-      </w:pPr>
-    </w:p>
-    <w:p>
-      <w:pPr>
-        <w:rPr>
-          <w:rFonts w:ascii="Hind" w:hAnsi="Hind" w:cs="Hind"/>
-          <w:sz w:val="20"/>
-          <w:szCs w:val="20"/>
-        </w:rPr>
-      </w:pPr>
-    </w:p>
-    <w:p>
-      <w:pPr>
-        <w:rPr>
-          <w:rFonts w:ascii="Hind" w:hAnsi="Hind" w:cs="Hind"/>
-          <w:sz w:val="20"/>
-          <w:szCs w:val="20"/>
-        </w:rPr>
-      </w:pPr>
-    </w:p>
-    <w:p>
-      <w:pPr>
-        <w:rPr>
-          <w:rFonts w:ascii="Hind" w:hAnsi="Hind" w:cs="Hind"/>
-          <w:sz w:val="20"/>
-          <w:szCs w:val="20"/>
-        </w:rPr>
-      </w:pPr>
-    </w:p>
-    <w:p>
-      <w:pPr>
-        <w:rPr>
-          <w:rFonts w:ascii="Hind" w:hAnsi="Hind" w:cs="Hind"/>
-          <w:sz w:val="20"/>
-          <w:szCs w:val="20"/>
-        </w:rPr>
-      </w:pPr>
-    </w:p>
-    <w:p>
-      <w:pPr>
-        <w:rPr>
-          <w:rFonts w:ascii="Hind" w:hAnsi="Hind" w:cs="Hind"/>
-          <w:sz w:val="20"/>
-          <w:szCs w:val="20"/>
-        </w:rPr>
-      </w:pPr>
-    </w:p>
-    <w:p>
-      <w:pPr>
-        <w:rPr>
-          <w:rFonts w:ascii="Hind" w:hAnsi="Hind" w:cs="Hind"/>
-          <w:sz w:val="20"/>
-          <w:szCs w:val="20"/>
-        </w:rPr>
-      </w:pPr>
-    </w:p>
-    <w:p>
-      <w:pPr>
-        <w:rPr>
-          <w:rFonts w:ascii="Hind" w:hAnsi="Hind" w:cs="Hind"/>
+          <w:rFonts w:cs="Hind"/>
+          <w:sz w:val="20"/>
+          <w:szCs w:val="20"/>
+        </w:rPr>
+      </w:pPr>
+    </w:p>
+    <w:p>
+      <w:pPr>
+        <w:rPr>
+          <w:rFonts w:cs="Hind"/>
+          <w:sz w:val="20"/>
+          <w:szCs w:val="20"/>
+        </w:rPr>
+      </w:pPr>
+    </w:p>
+    <w:p>
+      <w:pPr>
+        <w:rPr>
+          <w:rFonts w:cs="Hind"/>
+          <w:sz w:val="20"/>
+          <w:szCs w:val="20"/>
+        </w:rPr>
+      </w:pPr>
+    </w:p>
+    <w:p>
+      <w:pPr>
+        <w:rPr>
+          <w:rFonts w:cs="Hind"/>
+          <w:sz w:val="20"/>
+          <w:szCs w:val="20"/>
+        </w:rPr>
+      </w:pPr>
+    </w:p>
+    <w:p>
+      <w:pPr>
+        <w:rPr>
+          <w:rFonts w:cs="Hind"/>
+          <w:sz w:val="20"/>
+          <w:szCs w:val="20"/>
+        </w:rPr>
+      </w:pPr>
+    </w:p>
+    <w:p>
+      <w:pPr>
+        <w:rPr>
+          <w:rFonts w:cs="Hind"/>
+          <w:sz w:val="20"/>
+          <w:szCs w:val="20"/>
+        </w:rPr>
+      </w:pPr>
+    </w:p>
+    <w:p>
+      <w:pPr>
+        <w:rPr>
+          <w:rFonts w:cs="Hind"/>
+          <w:sz w:val="20"/>
+          <w:szCs w:val="20"/>
+        </w:rPr>
+      </w:pPr>
+    </w:p>
+    <w:p>
+      <w:pPr>
+        <w:rPr>
+          <w:rFonts w:cs="Hind"/>
+          <w:sz w:val="20"/>
+          <w:szCs w:val="20"/>
+        </w:rPr>
+      </w:pPr>
+    </w:p>
+    <w:p>
+      <w:pPr>
+        <w:rPr>
+          <w:rFonts w:cs="Hind"/>
+          <w:sz w:val="20"/>
+          <w:szCs w:val="20"/>
+        </w:rPr>
+      </w:pPr>
+    </w:p>
+    <w:p>
+      <w:pPr>
+        <w:rPr>
+          <w:rFonts w:cs="Hind"/>
+          <w:sz w:val="20"/>
+          <w:szCs w:val="20"/>
+        </w:rPr>
+      </w:pPr>
+    </w:p>
+    <w:p>
+      <w:pPr>
+        <w:rPr>
+          <w:rFonts w:cs="Hind"/>
+          <w:sz w:val="20"/>
+          <w:szCs w:val="20"/>
+        </w:rPr>
+      </w:pPr>
+    </w:p>
+    <w:p>
+      <w:pPr>
+        <w:rPr>
+          <w:rFonts w:cs="Hind"/>
+          <w:sz w:val="20"/>
+          <w:szCs w:val="20"/>
+        </w:rPr>
+      </w:pPr>
+    </w:p>
+    <w:p>
+      <w:pPr>
+        <w:rPr>
+          <w:rFonts w:cs="Hind"/>
+          <w:sz w:val="20"/>
+          <w:szCs w:val="20"/>
+        </w:rPr>
+      </w:pPr>
+    </w:p>
+    <w:p>
+      <w:pPr>
+        <w:rPr>
+          <w:rFonts w:cs="Hind"/>
+          <w:sz w:val="20"/>
+          <w:szCs w:val="20"/>
+        </w:rPr>
+      </w:pPr>
+    </w:p>
+    <w:p>
+      <w:pPr>
+        <w:rPr>
+          <w:rFonts w:cs="Hind"/>
+          <w:sz w:val="20"/>
+          <w:szCs w:val="20"/>
+        </w:rPr>
+      </w:pPr>
+    </w:p>
+    <w:p>
+      <w:pPr>
+        <w:rPr>
+          <w:rFonts w:cs="Hind"/>
+          <w:sz w:val="20"/>
+          <w:szCs w:val="20"/>
+        </w:rPr>
+      </w:pPr>
+    </w:p>
+    <w:p>
+      <w:pPr>
+        <w:rPr>
+          <w:rFonts w:cs="Hind"/>
+          <w:sz w:val="20"/>
+          <w:szCs w:val="20"/>
+        </w:rPr>
+      </w:pPr>
+    </w:p>
+    <w:p>
+      <w:pPr>
+        <w:rPr>
+          <w:rFonts w:cs="Hind"/>
+          <w:sz w:val="20"/>
+          <w:szCs w:val="20"/>
+        </w:rPr>
+      </w:pPr>
+    </w:p>
+    <w:p>
+      <w:pPr>
+        <w:rPr>
+          <w:rFonts w:cs="Hind"/>
+          <w:sz w:val="20"/>
+          <w:szCs w:val="20"/>
+        </w:rPr>
+      </w:pPr>
+    </w:p>
+    <w:p>
+      <w:pPr>
+        <w:rPr>
+          <w:rFonts w:cs="Hind"/>
+          <w:sz w:val="20"/>
+          <w:szCs w:val="20"/>
+        </w:rPr>
+      </w:pPr>
+    </w:p>
+    <w:p>
+      <w:pPr>
+        <w:rPr>
+          <w:rFonts w:cs="Hind"/>
+          <w:sz w:val="20"/>
+          <w:szCs w:val="20"/>
+        </w:rPr>
+      </w:pPr>
+    </w:p>
+    <w:p>
+      <w:pPr>
+        <w:rPr>
+          <w:rFonts w:cs="Hind"/>
+          <w:sz w:val="20"/>
+          <w:szCs w:val="20"/>
+        </w:rPr>
+      </w:pPr>
+    </w:p>
+    <w:p>
+      <w:pPr>
+        <w:rPr>
+          <w:rFonts w:cs="Hind"/>
+          <w:sz w:val="20"/>
+          <w:szCs w:val="20"/>
+        </w:rPr>
+      </w:pPr>
+    </w:p>
+    <w:p>
+      <w:pPr>
+        <w:rPr>
+          <w:rFonts w:cs="Hind"/>
+          <w:sz w:val="20"/>
+          <w:szCs w:val="20"/>
+        </w:rPr>
+      </w:pPr>
+    </w:p>
+    <w:p>
+      <w:pPr>
+        <w:rPr>
+          <w:rFonts w:cs="Hind"/>
+          <w:sz w:val="20"/>
+          <w:szCs w:val="20"/>
+        </w:rPr>
+      </w:pPr>
+    </w:p>
+    <w:p>
+      <w:pPr>
+        <w:rPr>
+          <w:rFonts w:cs="Hind"/>
+          <w:sz w:val="20"/>
+          <w:szCs w:val="20"/>
+        </w:rPr>
+      </w:pPr>
+    </w:p>
+    <w:p>
+      <w:pPr>
+        <w:rPr>
+          <w:rFonts w:cs="Hind"/>
+          <w:sz w:val="20"/>
+          <w:szCs w:val="20"/>
+        </w:rPr>
+      </w:pPr>
+    </w:p>
+    <w:p>
+      <w:pPr>
+        <w:rPr>
+          <w:rFonts w:cs="Hind"/>
           <w:sz w:val="20"/>
           <w:szCs w:val="20"/>
         </w:rPr>
@@ -1067,14 +1087,14 @@
           <w:tab w:val="left" w:pos="5280"/>
         </w:tabs>
         <w:rPr>
-          <w:rFonts w:ascii="Hind" w:hAnsi="Hind" w:cs="Hind"/>
-          <w:sz w:val="20"/>
-          <w:szCs w:val="20"/>
-        </w:rPr>
-      </w:pPr>
-      <w:r>
-        <w:rPr>
-          <w:rFonts w:ascii="Hind" w:hAnsi="Hind" w:cs="Hind"/>
+          <w:rFonts w:cs="Hind"/>
+          <w:sz w:val="20"/>
+          <w:szCs w:val="20"/>
+        </w:rPr>
+      </w:pPr>
+      <w:r>
+        <w:rPr>
+          <w:rFonts w:cs="Hind"/>
           <w:sz w:val="20"/>
           <w:szCs w:val="20"/>
         </w:rPr>
@@ -1087,7 +1107,7 @@
           <w:tab w:val="left" w:pos="5280"/>
         </w:tabs>
         <w:rPr>
-          <w:rFonts w:ascii="Hind" w:hAnsi="Hind" w:cs="Hind"/>
+          <w:rFonts w:cs="Hind"/>
           <w:sz w:val="20"/>
           <w:szCs w:val="20"/>
         </w:rPr>
@@ -1099,20 +1119,11 @@
           <w:tab w:val="left" w:pos="5280"/>
         </w:tabs>
         <w:rPr>
-          <w:rFonts w:ascii="Hind" w:hAnsi="Hind" w:cs="Hind"/>
-          <w:sz w:val="20"/>
-          <w:szCs w:val="20"/>
-        </w:rPr>
-      </w:pPr>
-      <w:r>
-        <w:rPr>
-          <w:rFonts w:ascii="Hind" w:hAnsi="Hind" w:cs="Hind"/>
-          <w:sz w:val="20"/>
-          <w:szCs w:val="20"/>
-        </w:rPr>
-        <w:lastRenderedPageBreak/>
-        <w:t>CONTEXTO</w:t>
-      </w:r>
+          <w:rFonts w:cs="Hind"/>
+          <w:sz w:val="20"/>
+          <w:szCs w:val="20"/>
+        </w:rPr>
+      </w:pPr>
     </w:p>
     <w:p>
       <w:pPr>
@@ -1120,19 +1131,11 @@
           <w:tab w:val="left" w:pos="5280"/>
         </w:tabs>
         <w:rPr>
-          <w:rFonts w:ascii="Hind" w:hAnsi="Hind" w:cs="Hind"/>
-          <w:sz w:val="20"/>
-          <w:szCs w:val="20"/>
-        </w:rPr>
-      </w:pPr>
-      <w:r>
-        <w:rPr>
-          <w:rFonts w:ascii="Hind" w:hAnsi="Hind" w:cs="Hind"/>
-          <w:sz w:val="20"/>
-          <w:szCs w:val="20"/>
-        </w:rPr>
-        <w:t>Mercado financeiro</w:t>
-      </w:r>
+          <w:rFonts w:cs="Hind"/>
+          <w:sz w:val="20"/>
+          <w:szCs w:val="20"/>
+        </w:rPr>
+      </w:pPr>
     </w:p>
     <w:p>
       <w:pPr>
@@ -1140,26 +1143,120 @@
           <w:tab w:val="left" w:pos="5280"/>
         </w:tabs>
         <w:rPr>
-          <w:rFonts w:ascii="Hind" w:hAnsi="Hind" w:cs="Hind"/>
-          <w:sz w:val="20"/>
-          <w:szCs w:val="20"/>
-        </w:rPr>
-      </w:pPr>
-      <w:r>
-        <w:rPr>
-          <w:rFonts w:ascii="Hind" w:hAnsi="Hind" w:cs="Hind"/>
-          <w:sz w:val="20"/>
-          <w:szCs w:val="20"/>
-        </w:rPr>
-        <w:t xml:space="preserve">O mercado financeiro é uma forma de representar o ecossistema econômico que move as economias de nações e está ganhando a atenção do cidadão comum. </w:t>
-      </w:r>
-      <w:r>
-        <w:rPr>
-          <w:rFonts w:ascii="Hind" w:hAnsi="Hind" w:cs="Hind"/>
-          <w:sz w:val="20"/>
-          <w:szCs w:val="20"/>
-        </w:rPr>
-        <w:t>Milhares de operações financeiras são feitas por minuto, sendo elas por pessoas jurídicas ou pessoas físicas. Essas operações ocorrem na bolsa de valores de cada país, no caso do Brasil, o controle é feito pelo banco do Brasil, e tem como maior consultor de dados a bolsa de valores brasileira (B3 – Banco Bolsa Balcão desde 23 de agosto de 1980). Assim, existe todo um universo de finanças em território brasileiro a ser explorado.</w:t>
+          <w:rFonts w:ascii="Expletus Sans" w:hAnsi="Expletus Sans" w:cs="Hind"/>
+          <w:b/>
+          <w:bCs/>
+          <w:color w:val="FFFFFF" w:themeColor="background1"/>
+          <w:sz w:val="28"/>
+          <w:szCs w:val="28"/>
+        </w:rPr>
+      </w:pPr>
+      <w:r>
+        <w:rPr>
+          <w:rFonts w:ascii="Expletus Sans" w:hAnsi="Expletus Sans"/>
+          <w:b/>
+          <w:bCs/>
+          <w:noProof/>
+          <w:color w:val="FFFFFF" w:themeColor="background1"/>
+          <w:sz w:val="28"/>
+          <w:szCs w:val="28"/>
+        </w:rPr>
+        <w:lastRenderedPageBreak/>
+        <mc:AlternateContent>
+          <mc:Choice Requires="wps">
+            <w:drawing>
+              <wp:anchor distT="0" distB="0" distL="114300" distR="114300" simplePos="0" relativeHeight="251675648" behindDoc="1" locked="0" layoutInCell="1" allowOverlap="1" wp14:anchorId="34106B84" wp14:editId="78BAFA8A">
+                <wp:simplePos x="0" y="0"/>
+                <wp:positionH relativeFrom="margin">
+                  <wp:posOffset>-48505</wp:posOffset>
+                </wp:positionH>
+                <wp:positionV relativeFrom="paragraph">
+                  <wp:posOffset>-24960</wp:posOffset>
+                </wp:positionV>
+                <wp:extent cx="1054881" cy="293028"/>
+                <wp:effectExtent l="19050" t="19050" r="12065" b="12065"/>
+                <wp:wrapNone/>
+                <wp:docPr id="23" name="Retângulo: Cantos Arredondados 23"/>
+                <wp:cNvGraphicFramePr/>
+                <a:graphic xmlns:a="http://schemas.openxmlformats.org/drawingml/2006/main">
+                  <a:graphicData uri="http://schemas.microsoft.com/office/word/2010/wordprocessingShape">
+                    <wps:wsp>
+                      <wps:cNvSpPr/>
+                      <wps:spPr>
+                        <a:xfrm>
+                          <a:off x="0" y="0"/>
+                          <a:ext cx="1054881" cy="293028"/>
+                        </a:xfrm>
+                        <a:prstGeom prst="roundRect">
+                          <a:avLst/>
+                        </a:prstGeom>
+                        <a:solidFill>
+                          <a:schemeClr val="accent1">
+                            <a:lumMod val="50000"/>
+                          </a:schemeClr>
+                        </a:solidFill>
+                        <a:ln w="28575">
+                          <a:solidFill>
+                            <a:schemeClr val="accent1">
+                              <a:lumMod val="75000"/>
+                            </a:schemeClr>
+                          </a:solidFill>
+                        </a:ln>
+                      </wps:spPr>
+                      <wps:style>
+                        <a:lnRef idx="2">
+                          <a:schemeClr val="accent1">
+                            <a:shade val="50000"/>
+                          </a:schemeClr>
+                        </a:lnRef>
+                        <a:fillRef idx="1">
+                          <a:schemeClr val="accent1"/>
+                        </a:fillRef>
+                        <a:effectRef idx="0">
+                          <a:schemeClr val="accent1"/>
+                        </a:effectRef>
+                        <a:fontRef idx="minor">
+                          <a:schemeClr val="lt1"/>
+                        </a:fontRef>
+                      </wps:style>
+                      <wps:bodyPr rot="0" spcFirstLastPara="0" vertOverflow="overflow" horzOverflow="overflow" vert="horz" wrap="square" lIns="91440" tIns="45720" rIns="91440" bIns="45720" numCol="1" spcCol="0" rtlCol="0" fromWordArt="0" anchor="ctr" anchorCtr="0" forceAA="0" compatLnSpc="1">
+                        <a:prstTxWarp prst="textNoShape">
+                          <a:avLst/>
+                        </a:prstTxWarp>
+                        <a:noAutofit/>
+                      </wps:bodyPr>
+                    </wps:wsp>
+                  </a:graphicData>
+                </a:graphic>
+                <wp14:sizeRelH relativeFrom="margin">
+                  <wp14:pctWidth>0</wp14:pctWidth>
+                </wp14:sizeRelH>
+                <wp14:sizeRelV relativeFrom="margin">
+                  <wp14:pctHeight>0</wp14:pctHeight>
+                </wp14:sizeRelV>
+              </wp:anchor>
+            </w:drawing>
+          </mc:Choice>
+          <mc:Fallback>
+            <w:pict>
+              <v:roundrect w14:anchorId="53A1773D" id="Retângulo: Cantos Arredondados 23" o:spid="_x0000_s1026" style="position:absolute;margin-left:-3.8pt;margin-top:-1.95pt;width:83.05pt;height:23.05pt;z-index:-251640832;visibility:visible;mso-wrap-style:square;mso-width-percent:0;mso-height-percent:0;mso-wrap-distance-left:9pt;mso-wrap-distance-top:0;mso-wrap-distance-right:9pt;mso-wrap-distance-bottom:0;mso-position-horizontal:absolute;mso-position-horizontal-relative:margin;mso-position-vertical:absolute;mso-position-vertical-relative:text;mso-width-percent:0;mso-height-percent:0;mso-width-relative:margin;mso-height-relative:margin;v-text-anchor:middle" arcsize="10923f" o:gfxdata="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" fillcolor="#1f3763 [1604]" strokecolor="#2f5496 [2404]" strokeweight="2.25pt">
+                <v:stroke joinstyle="miter"/>
+                <w10:wrap anchorx="margin"/>
+              </v:roundrect>
+            </w:pict>
+          </mc:Fallback>
+        </mc:AlternateContent>
+      </w:r>
+      <w:r>
+        <w:rPr>
+          <w:rFonts w:ascii="Expletus Sans" w:hAnsi="Expletus Sans" w:cs="Hind"/>
+          <w:b/>
+          <w:bCs/>
+          <w:color w:val="FFFFFF" w:themeColor="background1"/>
+          <w:sz w:val="28"/>
+          <w:szCs w:val="28"/>
+        </w:rPr>
+        <w:t>CONTEXTO</w:t>
       </w:r>
     </w:p>
     <w:p>
@@ -1168,92 +1265,134 @@
           <w:tab w:val="left" w:pos="5280"/>
         </w:tabs>
         <w:rPr>
-          <w:rFonts w:ascii="Hind" w:hAnsi="Hind" w:cs="Hind"/>
-          <w:sz w:val="20"/>
-          <w:szCs w:val="20"/>
-        </w:rPr>
-      </w:pPr>
-      <w:r>
-        <w:rPr>
-          <w:rFonts w:ascii="Hind" w:hAnsi="Hind" w:cs="Hind"/>
-          <w:sz w:val="20"/>
-          <w:szCs w:val="20"/>
-        </w:rPr>
-        <w:t xml:space="preserve">Nas operações, estão envolvidas grandes aplicações monetárias </w:t>
-      </w:r>
-      <w:r>
-        <w:rPr>
-          <w:rFonts w:ascii="Hind" w:hAnsi="Hind" w:cs="Hind"/>
-          <w:sz w:val="20"/>
-          <w:szCs w:val="20"/>
-        </w:rPr>
-        <w:t>dos mais diversos valores</w:t>
-      </w:r>
-      <w:r>
-        <w:rPr>
-          <w:rFonts w:ascii="Hind" w:hAnsi="Hind" w:cs="Hind"/>
-          <w:sz w:val="20"/>
-          <w:szCs w:val="20"/>
-        </w:rPr>
-        <w:t xml:space="preserve"> e nas mais diversas modalidades. As modalidades de investimento onde ocorrem as aplicações, são atreladas a títulos bancários ou públicos (Tesouro Direto, </w:t>
+          <w:rFonts w:cs="Hind"/>
+          <w:sz w:val="20"/>
+          <w:szCs w:val="20"/>
+        </w:rPr>
+      </w:pPr>
+      <w:r>
+        <w:rPr>
+          <w:rFonts w:cs="Hind"/>
+          <w:sz w:val="20"/>
+          <w:szCs w:val="20"/>
+        </w:rPr>
+        <w:t>Mercado financeiro</w:t>
+      </w:r>
+    </w:p>
+    <w:p>
+      <w:r>
+        <w:t xml:space="preserve">O mercado financeiro é uma forma de representar o ecossistema econômico que move as economias de nações e está ganhando a atenção do cidadão comum. </w:t>
+      </w:r>
+      <w:r>
+        <w:t>Milhares de operações financeiras são feitas por minuto, sendo elas por pessoas jurídicas ou pessoas físicas. Essas operações ocorrem na bolsa de valores de cada país, no caso do Brasil, o controle é feito pelo banco do Brasil, e tem como maior consultor de dados a bolsa de valores brasileira (B3 – Banco Bolsa Balcão desde 23 de agosto de 1980). Assim, existe todo um universo de finanças em território brasileiro a ser explorado.</w:t>
+      </w:r>
+    </w:p>
+    <w:p>
+      <w:r>
+        <w:t xml:space="preserve">Nas operações, estão envolvidas grandes aplicações monetárias dos mais diversos valores e nas mais diversas modalidades. As modalidades de investimento onde ocorrem as aplicações, são atreladas a títulos bancários ou públicos (Tesouro Direto, </w:t>
       </w:r>
       <w:proofErr w:type="spellStart"/>
       <w:r>
-        <w:rPr>
-          <w:rFonts w:ascii="Hind" w:hAnsi="Hind" w:cs="Hind"/>
-          <w:sz w:val="20"/>
-          <w:szCs w:val="20"/>
-        </w:rPr>
         <w:t>CDB’s</w:t>
       </w:r>
       <w:proofErr w:type="spellEnd"/>
       <w:r>
-        <w:rPr>
-          <w:rFonts w:ascii="Hind" w:hAnsi="Hind" w:cs="Hind"/>
-          <w:sz w:val="20"/>
-          <w:szCs w:val="20"/>
-        </w:rPr>
         <w:t xml:space="preserve">, etc.), Letras (LCI, LCA, etc.), ações da bolsa, entre outros. Esses investimentos </w:t>
       </w:r>
       <w:r>
-        <w:rPr>
-          <w:rFonts w:ascii="Hind" w:hAnsi="Hind" w:cs="Hind"/>
-          <w:sz w:val="20"/>
-          <w:szCs w:val="20"/>
-        </w:rPr>
         <w:t xml:space="preserve">são extremamente numerosos, </w:t>
       </w:r>
       <w:r>
-        <w:rPr>
-          <w:rFonts w:ascii="Hind" w:hAnsi="Hind" w:cs="Hind"/>
-          <w:sz w:val="20"/>
-          <w:szCs w:val="20"/>
-        </w:rPr>
         <w:t>rende</w:t>
       </w:r>
       <w:r>
-        <w:rPr>
-          <w:rFonts w:ascii="Hind" w:hAnsi="Hind" w:cs="Hind"/>
-          <w:sz w:val="20"/>
-          <w:szCs w:val="20"/>
-        </w:rPr>
         <w:t>ndo</w:t>
       </w:r>
       <w:r>
-        <w:rPr>
-          <w:rFonts w:ascii="Hind" w:hAnsi="Hind" w:cs="Hind"/>
-          <w:sz w:val="20"/>
-          <w:szCs w:val="20"/>
-        </w:rPr>
         <w:t xml:space="preserve"> juros com condições variadas acordadas previamente</w:t>
       </w:r>
       <w:r>
-        <w:rPr>
-          <w:rFonts w:ascii="Hind" w:hAnsi="Hind" w:cs="Hind"/>
-          <w:sz w:val="20"/>
-          <w:szCs w:val="20"/>
-        </w:rPr>
         <w:t>, com descontos de impostos, e taxas de instituições.</w:t>
+      </w:r>
+    </w:p>
+    <w:p>
+      <w:r>
+        <w:t>A grande gama de possibilidades de investimentos e larga quantidade de instituições para a administração do dinheiro, faz com que parametrizar as oportunidades se torne uma tarefa difícil para os investidores. É difícil encontrar a melhor oportunidade de forma ágil, uma vez que todo o processo de investimentos faz com que seja necessária a doção de diversos cálculos para conseguir mensurar os ganhos das aplicações. Por conta disso, muitos iniciantes se sentem perdidos quanto ao mundo das finanças, e sentem dificuldades para encontrar as melhores oportunidades e de calcular seus ganhos. Afinal, é preciso dispor de muitas pesquisas e ouvir muitas interpretações erradas do mundo das finanças a partir de terceiros.</w:t>
+      </w:r>
+    </w:p>
+    <w:p>
+      <w:r>
+        <w:t xml:space="preserve">O Brasil, mesmo fazendo parte das maiores economias mundiais, não tem </w:t>
+      </w:r>
+      <w:proofErr w:type="gramStart"/>
+      <w:r>
+        <w:t>um cultura econômica</w:t>
+      </w:r>
+      <w:proofErr w:type="gramEnd"/>
+      <w:r>
+        <w:t xml:space="preserve"> bem pré-estabelecida. Os governos tentam omitir do cidadão, noções </w:t>
+      </w:r>
+      <w:r>
+        <w:lastRenderedPageBreak/>
+        <w:t xml:space="preserve">econômicas básicas por conta da abusiva cultura de juros e impostos mascarados e fantasmas, para que a população plena de seus gastos com impostos abusivos. Proveniente disso, o Brasil </w:t>
+      </w:r>
+      <w:r>
+        <w:t>tem uma das piores culturas de investimento por parte da população. Cerca de 3,6% de todo o povo brasileiro investe ou guarda dinheiro pensando em rentabilidade ou fundos de emergência, ficando atrás de países de menor economia, como o Chile com 12,9%, sendo o maior a Alemanha com 55,1%.</w:t>
+      </w:r>
+    </w:p>
+    <w:p>
+      <w:r>
+        <w:t xml:space="preserve">Por conta disso, muitas pessoas acabam desistindo no começo da jornada como um investidor, </w:t>
+      </w:r>
+      <w:r>
+        <w:t xml:space="preserve">ou perdem </w:t>
+      </w:r>
+      <w:r>
+        <w:t>a oportunidade de aumentar seu patrimônio</w:t>
+      </w:r>
+      <w:r>
+        <w:t xml:space="preserve"> por falta de conhecimentos</w:t>
+      </w:r>
+      <w:r>
+        <w:t>. Nesse cenário, existe uma grande oportunidade para atrair esse investidor iniciante</w:t>
+      </w:r>
+      <w:r>
+        <w:t xml:space="preserve"> ou frustrado</w:t>
+      </w:r>
+      <w:r>
+        <w:t>,</w:t>
+      </w:r>
+      <w:r>
+        <w:t xml:space="preserve"> assim como o cidadão médio brasileiro.</w:t>
+      </w:r>
+      <w:r>
+        <w:t xml:space="preserve"> </w:t>
+      </w:r>
+      <w:r>
+        <w:t>É de extrema importância dar as ferramentas necessárias para</w:t>
+      </w:r>
+      <w:r>
+        <w:t xml:space="preserve"> entender um pouco mais sobre o mercado de investimentos, tendo noções básicas do caminho a ser percorrido, e quais são as boas práticas para dar início a sua jornada</w:t>
+      </w:r>
+      <w:r>
+        <w:t xml:space="preserve"> no mundo dos investimentos</w:t>
+      </w:r>
+      <w:r>
+        <w:t xml:space="preserve">. </w:t>
+      </w:r>
+      <w:r>
+        <w:t xml:space="preserve">Uma pessoa que queira investir, ou apenas melhorar sua mentalidade quanto aos seus gastos para garantir uma qualidade </w:t>
+      </w:r>
+      <w:r>
+        <w:t xml:space="preserve">melhor de vida, e expansão do </w:t>
+      </w:r>
+      <w:proofErr w:type="spellStart"/>
+      <w:r>
+        <w:t>patrimonio</w:t>
+      </w:r>
+      <w:proofErr w:type="spellEnd"/>
+      <w:r>
+        <w:t>, estará disposta a engajar em uma solução pratica e didática dos hábitos e caminhos necessários.</w:t>
       </w:r>
     </w:p>
     <w:p>
@@ -1262,18 +1401,165 @@
           <w:tab w:val="left" w:pos="5280"/>
         </w:tabs>
         <w:rPr>
-          <w:rFonts w:ascii="Hind" w:hAnsi="Hind" w:cs="Hind"/>
-          <w:sz w:val="20"/>
-          <w:szCs w:val="20"/>
-        </w:rPr>
-      </w:pPr>
-      <w:r>
-        <w:rPr>
-          <w:rFonts w:ascii="Hind" w:hAnsi="Hind" w:cs="Hind"/>
-          <w:sz w:val="20"/>
-          <w:szCs w:val="20"/>
-        </w:rPr>
-        <w:t>A grande gama de possibilidades de investimentos e larga quantidade de instituições para a administração do dinheiro, faz com que parametrizar as oportunidades se torne uma tarefa difícil para os investidores. É difícil encontrar a melhor oportunidade de forma ágil, uma vez que todo o processo de investimentos faz com que seja necessária a doção de diversos cálculos para conseguir mensurar os ganhos das aplicações. Por conta disso, muitos iniciantes se sentem perdidos quanto ao mundo das finanças, e sentem dificuldades para encontrar as melhores oportunidades e de calcular seus ganhos. Afinal, é preciso dispor de muitas pesquisas e ouvir muitas interpretações erradas do mundo das finanças a partir de terceiros.</w:t>
+          <w:rFonts w:cs="Hind"/>
+          <w:sz w:val="16"/>
+          <w:szCs w:val="16"/>
+        </w:rPr>
+      </w:pPr>
+      <w:r>
+        <w:rPr>
+          <w:rFonts w:ascii="Expletus Sans" w:hAnsi="Expletus Sans"/>
+          <w:b/>
+          <w:bCs/>
+          <w:noProof/>
+          <w:color w:val="E7E6E6" w:themeColor="background2"/>
+          <w:sz w:val="28"/>
+          <w:szCs w:val="28"/>
+        </w:rPr>
+        <mc:AlternateContent>
+          <mc:Choice Requires="wps">
+            <w:drawing>
+              <wp:anchor distT="0" distB="0" distL="114300" distR="114300" simplePos="0" relativeHeight="251673600" behindDoc="1" locked="0" layoutInCell="1" allowOverlap="1" wp14:anchorId="5AF82ED2" wp14:editId="30C9C464">
+                <wp:simplePos x="0" y="0"/>
+                <wp:positionH relativeFrom="margin">
+                  <wp:posOffset>-51289</wp:posOffset>
+                </wp:positionH>
+                <wp:positionV relativeFrom="paragraph">
+                  <wp:posOffset>209550</wp:posOffset>
+                </wp:positionV>
+                <wp:extent cx="1101969" cy="274026"/>
+                <wp:effectExtent l="19050" t="19050" r="22225" b="12065"/>
+                <wp:wrapNone/>
+                <wp:docPr id="22" name="Retângulo: Cantos Arredondados 22"/>
+                <wp:cNvGraphicFramePr/>
+                <a:graphic xmlns:a="http://schemas.openxmlformats.org/drawingml/2006/main">
+                  <a:graphicData uri="http://schemas.microsoft.com/office/word/2010/wordprocessingShape">
+                    <wps:wsp>
+                      <wps:cNvSpPr/>
+                      <wps:spPr>
+                        <a:xfrm>
+                          <a:off x="0" y="0"/>
+                          <a:ext cx="1101969" cy="274026"/>
+                        </a:xfrm>
+                        <a:prstGeom prst="roundRect">
+                          <a:avLst/>
+                        </a:prstGeom>
+                        <a:solidFill>
+                          <a:schemeClr val="accent1">
+                            <a:lumMod val="50000"/>
+                          </a:schemeClr>
+                        </a:solidFill>
+                        <a:ln w="28575">
+                          <a:solidFill>
+                            <a:schemeClr val="accent1">
+                              <a:lumMod val="75000"/>
+                            </a:schemeClr>
+                          </a:solidFill>
+                        </a:ln>
+                      </wps:spPr>
+                      <wps:style>
+                        <a:lnRef idx="2">
+                          <a:schemeClr val="accent1">
+                            <a:shade val="50000"/>
+                          </a:schemeClr>
+                        </a:lnRef>
+                        <a:fillRef idx="1">
+                          <a:schemeClr val="accent1"/>
+                        </a:fillRef>
+                        <a:effectRef idx="0">
+                          <a:schemeClr val="accent1"/>
+                        </a:effectRef>
+                        <a:fontRef idx="minor">
+                          <a:schemeClr val="lt1"/>
+                        </a:fontRef>
+                      </wps:style>
+                      <wps:bodyPr rot="0" spcFirstLastPara="0" vertOverflow="overflow" horzOverflow="overflow" vert="horz" wrap="square" lIns="91440" tIns="45720" rIns="91440" bIns="45720" numCol="1" spcCol="0" rtlCol="0" fromWordArt="0" anchor="ctr" anchorCtr="0" forceAA="0" compatLnSpc="1">
+                        <a:prstTxWarp prst="textNoShape">
+                          <a:avLst/>
+                        </a:prstTxWarp>
+                        <a:noAutofit/>
+                      </wps:bodyPr>
+                    </wps:wsp>
+                  </a:graphicData>
+                </a:graphic>
+                <wp14:sizeRelH relativeFrom="margin">
+                  <wp14:pctWidth>0</wp14:pctWidth>
+                </wp14:sizeRelH>
+                <wp14:sizeRelV relativeFrom="margin">
+                  <wp14:pctHeight>0</wp14:pctHeight>
+                </wp14:sizeRelV>
+              </wp:anchor>
+            </w:drawing>
+          </mc:Choice>
+          <mc:Fallback>
+            <w:pict>
+              <v:roundrect w14:anchorId="16808974" id="Retângulo: Cantos Arredondados 22" o:spid="_x0000_s1026" style="position:absolute;margin-left:-4.05pt;margin-top:16.5pt;width:86.75pt;height:21.6pt;z-index:-251642880;visibility:visible;mso-wrap-style:square;mso-width-percent:0;mso-height-percent:0;mso-wrap-distance-left:9pt;mso-wrap-distance-top:0;mso-wrap-distance-right:9pt;mso-wrap-distance-bottom:0;mso-position-horizontal:absolute;mso-position-horizontal-relative:margin;mso-position-vertical:absolute;mso-position-vertical-relative:text;mso-width-percent:0;mso-height-percent:0;mso-width-relative:margin;mso-height-relative:margin;v-text-anchor:middle" arcsize="10923f" o:gfxdata="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" fillcolor="#1f3763 [1604]" strokecolor="#2f5496 [2404]" strokeweight="2.25pt">
+                <v:stroke joinstyle="miter"/>
+                <w10:wrap anchorx="margin"/>
+              </v:roundrect>
+            </w:pict>
+          </mc:Fallback>
+        </mc:AlternateContent>
+      </w:r>
+      <w:r>
+        <w:rPr>
+          <w:rFonts w:cs="Hind"/>
+          <w:noProof/>
+          <w:sz w:val="16"/>
+          <w:szCs w:val="16"/>
+        </w:rPr>
+        <mc:AlternateContent>
+          <mc:Choice Requires="wps">
+            <w:drawing>
+              <wp:inline distT="0" distB="0" distL="0" distR="0" wp14:anchorId="4A64E45B" wp14:editId="249C862C">
+                <wp:extent cx="5355771" cy="0"/>
+                <wp:effectExtent l="0" t="0" r="0" b="0"/>
+                <wp:docPr id="1" name="Conector reto 1"/>
+                <wp:cNvGraphicFramePr/>
+                <a:graphic xmlns:a="http://schemas.openxmlformats.org/drawingml/2006/main">
+                  <a:graphicData uri="http://schemas.microsoft.com/office/word/2010/wordprocessingShape">
+                    <wps:wsp>
+                      <wps:cNvCnPr/>
+                      <wps:spPr>
+                        <a:xfrm>
+                          <a:off x="0" y="0"/>
+                          <a:ext cx="5355771" cy="0"/>
+                        </a:xfrm>
+                        <a:prstGeom prst="line">
+                          <a:avLst/>
+                        </a:prstGeom>
+                        <a:ln/>
+                      </wps:spPr>
+                      <wps:style>
+                        <a:lnRef idx="1">
+                          <a:schemeClr val="accent3"/>
+                        </a:lnRef>
+                        <a:fillRef idx="0">
+                          <a:schemeClr val="accent3"/>
+                        </a:fillRef>
+                        <a:effectRef idx="0">
+                          <a:schemeClr val="accent3"/>
+                        </a:effectRef>
+                        <a:fontRef idx="minor">
+                          <a:schemeClr val="tx1"/>
+                        </a:fontRef>
+                      </wps:style>
+                      <wps:bodyPr/>
+                    </wps:wsp>
+                  </a:graphicData>
+                </a:graphic>
+              </wp:inline>
+            </w:drawing>
+          </mc:Choice>
+          <mc:Fallback>
+            <w:pict>
+              <v:line w14:anchorId="449DDD66" id="Conector reto 1" o:spid="_x0000_s1026" style="visibility:visible;mso-wrap-style:square;mso-left-percent:-10001;mso-top-percent:-10001;mso-position-horizontal:absolute;mso-position-horizontal-relative:char;mso-position-vertical:absolute;mso-position-vertical-relative:line;mso-left-percent:-10001;mso-top-percent:-10001" from="0,0" to="421.7pt,0" o:gfxdata="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" strokecolor="#a5a5a5 [3206]" strokeweight=".5pt">
+                <v:stroke joinstyle="miter"/>
+                <w10:anchorlock/>
+              </v:line>
+            </w:pict>
+          </mc:Fallback>
+        </mc:AlternateContent>
       </w:r>
     </w:p>
     <w:p>
@@ -1282,44 +1568,108 @@
           <w:tab w:val="left" w:pos="5280"/>
         </w:tabs>
         <w:rPr>
-          <w:rFonts w:ascii="Hind" w:hAnsi="Hind" w:cs="Hind"/>
-          <w:sz w:val="20"/>
-          <w:szCs w:val="20"/>
-        </w:rPr>
-      </w:pPr>
-      <w:r>
-        <w:rPr>
-          <w:rFonts w:ascii="Hind" w:hAnsi="Hind" w:cs="Hind"/>
-          <w:sz w:val="20"/>
-          <w:szCs w:val="20"/>
-        </w:rPr>
-        <w:t xml:space="preserve">O Brasil, mesmo fazendo parte das maiores economias mundiais, não tem </w:t>
-      </w:r>
-      <w:proofErr w:type="gramStart"/>
-      <w:r>
-        <w:rPr>
-          <w:rFonts w:ascii="Hind" w:hAnsi="Hind" w:cs="Hind"/>
-          <w:sz w:val="20"/>
-          <w:szCs w:val="20"/>
-        </w:rPr>
-        <w:t>um cultura econômica</w:t>
-      </w:r>
-      <w:proofErr w:type="gramEnd"/>
-      <w:r>
-        <w:rPr>
-          <w:rFonts w:ascii="Hind" w:hAnsi="Hind" w:cs="Hind"/>
-          <w:sz w:val="20"/>
-          <w:szCs w:val="20"/>
-        </w:rPr>
-        <w:t xml:space="preserve"> bem pré-estabelecida. Os governos tentam omitir do cidadão, noções econômicas básicas por conta da abusiva cultura de juros e impostos mascarados e fantasmas, para que a população plena de seus gastos com impostos abusivos. Proveniente disso, o Brasil </w:t>
-      </w:r>
-      <w:r>
-        <w:rPr>
-          <w:rFonts w:ascii="Hind" w:hAnsi="Hind" w:cs="Hind"/>
-          <w:sz w:val="20"/>
-          <w:szCs w:val="20"/>
-        </w:rPr>
-        <w:t>tem uma das piores culturas de investimento por parte da população. Cerca de 3,6% de todo o povo brasileiro investe ou guarda dinheiro pensando em rentabilidade ou fundos de emergência, ficando atrás de países de menor economia, como o Chile com 12,9%, sendo o maior a Alemanha com 55,1%.</w:t>
+          <w:rFonts w:ascii="Expletus Sans" w:hAnsi="Expletus Sans" w:cs="Hind"/>
+          <w:b/>
+          <w:bCs/>
+          <w:color w:val="FFFFFF" w:themeColor="background1"/>
+          <w:sz w:val="28"/>
+          <w:szCs w:val="28"/>
+        </w:rPr>
+      </w:pPr>
+      <w:r>
+        <w:rPr>
+          <w:rFonts w:ascii="Expletus Sans" w:hAnsi="Expletus Sans" w:cs="Hind"/>
+          <w:b/>
+          <w:bCs/>
+          <w:color w:val="FFFFFF" w:themeColor="background1"/>
+          <w:sz w:val="28"/>
+          <w:szCs w:val="28"/>
+        </w:rPr>
+        <w:t>Justificativa</w:t>
+      </w:r>
+    </w:p>
+    <w:p>
+      <w:r>
+        <w:t xml:space="preserve">Com base no maior investimento brasileiro, a poupança, 60% dos brasileiros mantêm seu dinheiro na poupança rendendo juros baixos. Dois a cada dez pessoas preferem manter seu dinheiro guardado em casa. Em quatro meses, 90% dos </w:t>
+      </w:r>
+      <w:proofErr w:type="spellStart"/>
+      <w:r>
+        <w:t>traders</w:t>
+      </w:r>
+      <w:proofErr w:type="spellEnd"/>
+      <w:r>
+        <w:t xml:space="preserve"> desistem do mercado de ações. Menos de 4% da população investe em opções de renda fixa ou variável por falta de conhecimentos. 99% dos brasileiros não mantêm uma qualidade de vida durante a aposentadoria semelhante à quando trabalhavam, sendo uma etapa da vida frustrante em rendimentos. Esses dados demonstram como os brasileiros precisam de ajuda para entender um pouco mais sobre o mercado financeiro ou como manter uma qualidade de vida cômoda com seus </w:t>
+      </w:r>
+      <w:r>
+        <w:lastRenderedPageBreak/>
+        <w:t>ganhos.</w:t>
+      </w:r>
+      <w:r>
+        <w:rPr>
+          <w:noProof/>
+          <w:sz w:val="16"/>
+          <w:szCs w:val="16"/>
+        </w:rPr>
+        <w:t xml:space="preserve"> </w:t>
+      </w:r>
+      <w:r>
+        <w:rPr>
+          <w:noProof/>
+          <w:sz w:val="16"/>
+          <w:szCs w:val="16"/>
+        </w:rPr>
+        <mc:AlternateContent>
+          <mc:Choice Requires="wps">
+            <w:drawing>
+              <wp:inline distT="0" distB="0" distL="0" distR="0" wp14:anchorId="37BBE281" wp14:editId="57668297">
+                <wp:extent cx="5400040" cy="0"/>
+                <wp:effectExtent l="0" t="0" r="0" b="0"/>
+                <wp:docPr id="2" name="Conector reto 2"/>
+                <wp:cNvGraphicFramePr/>
+                <a:graphic xmlns:a="http://schemas.openxmlformats.org/drawingml/2006/main">
+                  <a:graphicData uri="http://schemas.microsoft.com/office/word/2010/wordprocessingShape">
+                    <wps:wsp>
+                      <wps:cNvCnPr/>
+                      <wps:spPr>
+                        <a:xfrm>
+                          <a:off x="0" y="0"/>
+                          <a:ext cx="5400040" cy="0"/>
+                        </a:xfrm>
+                        <a:prstGeom prst="line">
+                          <a:avLst/>
+                        </a:prstGeom>
+                        <a:ln/>
+                      </wps:spPr>
+                      <wps:style>
+                        <a:lnRef idx="1">
+                          <a:schemeClr val="accent3"/>
+                        </a:lnRef>
+                        <a:fillRef idx="0">
+                          <a:schemeClr val="accent3"/>
+                        </a:fillRef>
+                        <a:effectRef idx="0">
+                          <a:schemeClr val="accent3"/>
+                        </a:effectRef>
+                        <a:fontRef idx="minor">
+                          <a:schemeClr val="tx1"/>
+                        </a:fontRef>
+                      </wps:style>
+                      <wps:bodyPr/>
+                    </wps:wsp>
+                  </a:graphicData>
+                </a:graphic>
+              </wp:inline>
+            </w:drawing>
+          </mc:Choice>
+          <mc:Fallback>
+            <w:pict>
+              <v:line w14:anchorId="5120F788" id="Conector reto 2" o:spid="_x0000_s1026" style="visibility:visible;mso-wrap-style:square;mso-left-percent:-10001;mso-top-percent:-10001;mso-position-horizontal:absolute;mso-position-horizontal-relative:char;mso-position-vertical:absolute;mso-position-vertical-relative:line;mso-left-percent:-10001;mso-top-percent:-10001" from="0,0" to="425.2pt,0" o:gfxdata="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" strokecolor="#a5a5a5 [3206]" strokeweight=".5pt">
+                <v:stroke joinstyle="miter"/>
+                <w10:anchorlock/>
+              </v:line>
+            </w:pict>
+          </mc:Fallback>
+        </mc:AlternateContent>
       </w:r>
     </w:p>
     <w:p>
@@ -1328,165 +1678,473 @@
           <w:tab w:val="left" w:pos="5280"/>
         </w:tabs>
         <w:rPr>
-          <w:rFonts w:ascii="Hind" w:hAnsi="Hind" w:cs="Hind"/>
-          <w:sz w:val="20"/>
-          <w:szCs w:val="20"/>
-        </w:rPr>
-      </w:pPr>
-      <w:r>
-        <w:rPr>
-          <w:rFonts w:ascii="Hind" w:hAnsi="Hind" w:cs="Hind"/>
-          <w:sz w:val="20"/>
-          <w:szCs w:val="20"/>
-        </w:rPr>
-        <w:t xml:space="preserve">Por conta disso, muitas pessoas acabam desistindo no começo da jornada como um investidor, </w:t>
-      </w:r>
-      <w:r>
-        <w:rPr>
-          <w:rFonts w:ascii="Hind" w:hAnsi="Hind" w:cs="Hind"/>
-          <w:sz w:val="20"/>
-          <w:szCs w:val="20"/>
-        </w:rPr>
-        <w:t xml:space="preserve">ou perdem </w:t>
-      </w:r>
-      <w:r>
-        <w:rPr>
-          <w:rFonts w:ascii="Hind" w:hAnsi="Hind" w:cs="Hind"/>
-          <w:sz w:val="20"/>
-          <w:szCs w:val="20"/>
-        </w:rPr>
-        <w:t>a oportunidade de aumentar seu patrimônio</w:t>
-      </w:r>
-      <w:r>
-        <w:rPr>
-          <w:rFonts w:ascii="Hind" w:hAnsi="Hind" w:cs="Hind"/>
-          <w:sz w:val="20"/>
-          <w:szCs w:val="20"/>
-        </w:rPr>
-        <w:t xml:space="preserve"> por falta de conhecimentos</w:t>
-      </w:r>
-      <w:r>
-        <w:rPr>
-          <w:rFonts w:ascii="Hind" w:hAnsi="Hind" w:cs="Hind"/>
-          <w:sz w:val="20"/>
-          <w:szCs w:val="20"/>
-        </w:rPr>
-        <w:t>. Nesse cenário, existe uma grande oportunidade para atrair esse investidor iniciante</w:t>
-      </w:r>
-      <w:r>
-        <w:rPr>
-          <w:rFonts w:ascii="Hind" w:hAnsi="Hind" w:cs="Hind"/>
-          <w:sz w:val="20"/>
-          <w:szCs w:val="20"/>
-        </w:rPr>
+          <w:rFonts w:ascii="Expletus Sans" w:hAnsi="Expletus Sans" w:cs="Hind"/>
+          <w:b/>
+          <w:bCs/>
+          <w:color w:val="FFFFFF" w:themeColor="background1"/>
+          <w:sz w:val="28"/>
+          <w:szCs w:val="28"/>
+        </w:rPr>
+      </w:pPr>
+      <w:r>
+        <w:rPr>
+          <w:rFonts w:ascii="Expletus Sans" w:hAnsi="Expletus Sans"/>
+          <w:b/>
+          <w:bCs/>
+          <w:noProof/>
+          <w:color w:val="E7E6E6" w:themeColor="background2"/>
+          <w:sz w:val="28"/>
+          <w:szCs w:val="28"/>
+        </w:rPr>
+        <mc:AlternateContent>
+          <mc:Choice Requires="wps">
+            <w:drawing>
+              <wp:anchor distT="0" distB="0" distL="114300" distR="114300" simplePos="0" relativeHeight="251664384" behindDoc="1" locked="0" layoutInCell="1" allowOverlap="1" wp14:anchorId="0B56DC1F" wp14:editId="50EE3924">
+                <wp:simplePos x="0" y="0"/>
+                <wp:positionH relativeFrom="margin">
+                  <wp:posOffset>-40326</wp:posOffset>
+                </wp:positionH>
+                <wp:positionV relativeFrom="paragraph">
+                  <wp:posOffset>-45027</wp:posOffset>
+                </wp:positionV>
+                <wp:extent cx="812222" cy="320040"/>
+                <wp:effectExtent l="19050" t="19050" r="26035" b="22860"/>
+                <wp:wrapNone/>
+                <wp:docPr id="9" name="Retângulo: Cantos Arredondados 9"/>
+                <wp:cNvGraphicFramePr/>
+                <a:graphic xmlns:a="http://schemas.openxmlformats.org/drawingml/2006/main">
+                  <a:graphicData uri="http://schemas.microsoft.com/office/word/2010/wordprocessingShape">
+                    <wps:wsp>
+                      <wps:cNvSpPr/>
+                      <wps:spPr>
+                        <a:xfrm>
+                          <a:off x="0" y="0"/>
+                          <a:ext cx="812222" cy="320040"/>
+                        </a:xfrm>
+                        <a:prstGeom prst="roundRect">
+                          <a:avLst/>
+                        </a:prstGeom>
+                        <a:solidFill>
+                          <a:schemeClr val="accent1">
+                            <a:lumMod val="50000"/>
+                          </a:schemeClr>
+                        </a:solidFill>
+                        <a:ln w="28575">
+                          <a:solidFill>
+                            <a:schemeClr val="accent1">
+                              <a:lumMod val="75000"/>
+                            </a:schemeClr>
+                          </a:solidFill>
+                        </a:ln>
+                      </wps:spPr>
+                      <wps:style>
+                        <a:lnRef idx="2">
+                          <a:schemeClr val="accent1">
+                            <a:shade val="50000"/>
+                          </a:schemeClr>
+                        </a:lnRef>
+                        <a:fillRef idx="1">
+                          <a:schemeClr val="accent1"/>
+                        </a:fillRef>
+                        <a:effectRef idx="0">
+                          <a:schemeClr val="accent1"/>
+                        </a:effectRef>
+                        <a:fontRef idx="minor">
+                          <a:schemeClr val="lt1"/>
+                        </a:fontRef>
+                      </wps:style>
+                      <wps:bodyPr rot="0" spcFirstLastPara="0" vertOverflow="overflow" horzOverflow="overflow" vert="horz" wrap="square" lIns="91440" tIns="45720" rIns="91440" bIns="45720" numCol="1" spcCol="0" rtlCol="0" fromWordArt="0" anchor="ctr" anchorCtr="0" forceAA="0" compatLnSpc="1">
+                        <a:prstTxWarp prst="textNoShape">
+                          <a:avLst/>
+                        </a:prstTxWarp>
+                        <a:noAutofit/>
+                      </wps:bodyPr>
+                    </wps:wsp>
+                  </a:graphicData>
+                </a:graphic>
+                <wp14:sizeRelH relativeFrom="margin">
+                  <wp14:pctWidth>0</wp14:pctWidth>
+                </wp14:sizeRelH>
+              </wp:anchor>
+            </w:drawing>
+          </mc:Choice>
+          <mc:Fallback>
+            <w:pict>
+              <v:roundrect w14:anchorId="1E2ECD32" id="Retângulo: Cantos Arredondados 9" o:spid="_x0000_s1026" style="position:absolute;margin-left:-3.2pt;margin-top:-3.55pt;width:63.95pt;height:25.2pt;z-index:-251652096;visibility:visible;mso-wrap-style:square;mso-width-percent:0;mso-wrap-distance-left:9pt;mso-wrap-distance-top:0;mso-wrap-distance-right:9pt;mso-wrap-distance-bottom:0;mso-position-horizontal:absolute;mso-position-horizontal-relative:margin;mso-position-vertical:absolute;mso-position-vertical-relative:text;mso-width-percent:0;mso-width-relative:margin;v-text-anchor:middle" arcsize="10923f" o:gfxdata="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" fillcolor="#1f3763 [1604]" strokecolor="#2f5496 [2404]" strokeweight="2.25pt">
+                <v:stroke joinstyle="miter"/>
+                <w10:wrap anchorx="margin"/>
+              </v:roundrect>
+            </w:pict>
+          </mc:Fallback>
+        </mc:AlternateContent>
+      </w:r>
+      <w:r>
+        <w:rPr>
+          <w:rFonts w:ascii="Expletus Sans" w:hAnsi="Expletus Sans" w:cs="Hind"/>
+          <w:b/>
+          <w:bCs/>
+          <w:color w:val="FFFFFF" w:themeColor="background1"/>
+          <w:sz w:val="28"/>
+          <w:szCs w:val="28"/>
+        </w:rPr>
+        <w:t>O</w:t>
+      </w:r>
+      <w:r>
+        <w:rPr>
+          <w:rFonts w:ascii="Expletus Sans" w:hAnsi="Expletus Sans" w:cs="Hind"/>
+          <w:b/>
+          <w:bCs/>
+          <w:color w:val="FFFFFF" w:themeColor="background1"/>
+          <w:sz w:val="28"/>
+          <w:szCs w:val="28"/>
+        </w:rPr>
+        <w:t>bjetivo</w:t>
+      </w:r>
+    </w:p>
+    <w:p>
+      <w:r>
+        <w:t>Pensando nisso, idealizamos a “</w:t>
+      </w:r>
+      <w:proofErr w:type="spellStart"/>
+      <w:r>
+        <w:t>Profito</w:t>
+      </w:r>
+      <w:proofErr w:type="spellEnd"/>
+      <w:r>
         <w:t xml:space="preserve"> </w:t>
       </w:r>
-      <w:r>
-        <w:rPr>
-          <w:rFonts w:ascii="Hind" w:hAnsi="Hind" w:cs="Hind"/>
-          <w:sz w:val="20"/>
-          <w:szCs w:val="20"/>
-        </w:rPr>
-        <w:t>ou frustrado</w:t>
-      </w:r>
-      <w:r>
-        <w:rPr>
-          <w:rFonts w:ascii="Hind" w:hAnsi="Hind" w:cs="Hind"/>
-          <w:sz w:val="20"/>
-          <w:szCs w:val="20"/>
-        </w:rPr>
-        <w:t>,</w:t>
-      </w:r>
-      <w:r>
-        <w:rPr>
-          <w:rFonts w:ascii="Hind" w:hAnsi="Hind" w:cs="Hind"/>
-          <w:sz w:val="20"/>
-          <w:szCs w:val="20"/>
-        </w:rPr>
-        <w:t xml:space="preserve"> assim como o cidadão médio brasileiro.</w:t>
-      </w:r>
-      <w:r>
-        <w:rPr>
-          <w:rFonts w:ascii="Hind" w:hAnsi="Hind" w:cs="Hind"/>
-          <w:sz w:val="20"/>
-          <w:szCs w:val="20"/>
-        </w:rPr>
+      <w:proofErr w:type="spellStart"/>
+      <w:r>
+        <w:t>Venerdì</w:t>
+      </w:r>
+      <w:proofErr w:type="spellEnd"/>
+      <w:r>
+        <w:t xml:space="preserve">”, uma plataforma on-line que aproxima a educação financeira às pessoas. Está plataforma contara com educação financeira com melhores </w:t>
+      </w:r>
+      <w:proofErr w:type="spellStart"/>
+      <w:r>
+        <w:t>praticas</w:t>
+      </w:r>
+      <w:proofErr w:type="spellEnd"/>
+      <w:r>
+        <w:t xml:space="preserve"> a serem exercidas sob a renda familiar. Introdução e técnicas de investimentos, assim como suas modalidades diversas. Ensinamentos para calcular seus investimentos, como: </w:t>
+      </w:r>
+      <w:proofErr w:type="spellStart"/>
+      <w:r>
+        <w:t>calculo</w:t>
+      </w:r>
+      <w:proofErr w:type="spellEnd"/>
+      <w:r>
+        <w:t xml:space="preserve"> de rendimento de títulos, cálculo de juros compostos e Simples, além de suas explicações, entre outros ensinamentos pertinentes para o investidor.</w:t>
+      </w:r>
+    </w:p>
+    <w:p>
+      <w:r>
+        <w:t xml:space="preserve">A plataforma abrigara alguns artigos para a divulgação da mesma através do conteúdo que geralmente é requisitado pelo </w:t>
+      </w:r>
+      <w:r>
+        <w:t>público</w:t>
+      </w:r>
+      <w:r>
+        <w:t xml:space="preserve"> alvo. </w:t>
+      </w:r>
+      <w:r>
+        <w:t xml:space="preserve">Terá um calendário de investimentos interativo, as funcionalidades dele serão: </w:t>
+      </w:r>
+    </w:p>
+    <w:p>
+      <w:r>
+        <w:t>Apontar ao usuário o quanto o dinheiro dele rendeu até aquele momento (de acordo com informações de juros encontradas via API, e informações dos valores dos aportes do usuário)</w:t>
+      </w:r>
+    </w:p>
+    <w:p>
+      <w:r>
+        <w:t>Informar</w:t>
+      </w:r>
+      <w:r>
+        <w:t xml:space="preserve"> que medidas deve tomar com o salário daquele mês (o quanto pode gastar naquela semana, o quanto pode ser utilizado para gastar com besteiras e quando poderá </w:t>
+      </w:r>
+      <w:r>
+        <w:t>ser gasto</w:t>
+      </w:r>
+      <w:r>
+        <w:t xml:space="preserve"> dessa forma de novo)</w:t>
+      </w:r>
+    </w:p>
+    <w:p>
+      <w:r>
+        <w:t>A</w:t>
+      </w:r>
+      <w:r>
+        <w:t>lertas de irregularidades financeiras</w:t>
+      </w:r>
+      <w:r>
+        <w:t xml:space="preserve"> (gastos indevidos)</w:t>
+      </w:r>
+    </w:p>
+    <w:p>
+      <w:r>
+        <w:t>I</w:t>
+      </w:r>
+      <w:r>
+        <w:t>nformar ao usuário o quanto mais rico ou pobre ele está ficando, se está estável</w:t>
+      </w:r>
+      <w:r>
+        <w:t xml:space="preserve"> e de acordo com seus ganhos</w:t>
+      </w:r>
+      <w:r>
+        <w:t xml:space="preserve"> ou estagnado (dashboard, com dados de: quanto foi gasto no mês</w:t>
+      </w:r>
+      <w:r>
+        <w:t>. Q</w:t>
+      </w:r>
+      <w:r>
+        <w:t>uanto poderia ter sido poupado (</w:t>
+      </w:r>
+      <w:proofErr w:type="spellStart"/>
+      <w:r>
+        <w:t>defit</w:t>
+      </w:r>
+      <w:proofErr w:type="spellEnd"/>
+      <w:r>
+        <w:t>)</w:t>
+      </w:r>
+      <w:r>
+        <w:t>. Uma métrica (</w:t>
+      </w:r>
+      <w:proofErr w:type="spellStart"/>
+      <w:r>
+        <w:t>analytcs</w:t>
+      </w:r>
+      <w:proofErr w:type="spellEnd"/>
+      <w:r>
+        <w:t>) da saúde financeira até então. Gráfico de tendencia ao longo dos dias, meses e anos. Alerta de falência</w:t>
+      </w:r>
+      <w:r>
+        <w:t xml:space="preserve"> eminente ou constante endividamento)</w:t>
+      </w:r>
+      <w:r>
+        <w:t>.</w:t>
+      </w:r>
+    </w:p>
+    <w:p>
+      <w:r>
+        <w:t>Est</w:t>
+      </w:r>
+      <w:r>
+        <w:t>e</w:t>
+      </w:r>
+      <w:r>
+        <w:t xml:space="preserve"> últim</w:t>
+      </w:r>
+      <w:r>
+        <w:t>o tópico</w:t>
+      </w:r>
+      <w:r>
+        <w:t xml:space="preserve"> pode parecer uma informação desnecessária, mas ela é de suma importância para quem não tem essa noção</w:t>
+      </w:r>
+      <w:r>
+        <w:t xml:space="preserve"> sobre o estado atual e futuro</w:t>
+      </w:r>
+      <w:r>
+        <w:t>. Só é capas de obter essa informação quem contabiliza muito bem seus gastos e rendimentos</w:t>
+      </w:r>
+      <w:r>
+        <w:t xml:space="preserve">, </w:t>
+      </w:r>
+      <w:r>
+        <w:lastRenderedPageBreak/>
+        <w:t>ou têm uma gestão de gastos e ganhos mais disciplinada do que a maioria</w:t>
+      </w:r>
+      <w:r>
+        <w:t xml:space="preserve">, e isso representa </w:t>
+      </w:r>
+      <w:r>
+        <w:t>uma pequena par</w:t>
+      </w:r>
+      <w:r>
+        <w:t xml:space="preserve">cela do cidadão comum. Quanto melhor for </w:t>
+      </w:r>
+      <w:r>
+        <w:t>a</w:t>
+      </w:r>
+      <w:r>
+        <w:t xml:space="preserve"> noção sobre a vida financeira, melhor ela será, e provavelmente ocorrerá uma projeção no padrão de vida após utilizar os ensinamentos e serviços fornecidos pela plataforma.</w:t>
+      </w:r>
+    </w:p>
+    <w:p>
+      <w:r>
+        <w:rPr>
+          <w:rFonts w:ascii="Expletus Sans" w:hAnsi="Expletus Sans"/>
+          <w:b/>
+          <w:bCs/>
+          <w:noProof/>
+          <w:color w:val="E7E6E6" w:themeColor="background2"/>
+          <w:sz w:val="28"/>
+          <w:szCs w:val="28"/>
+        </w:rPr>
+        <mc:AlternateContent>
+          <mc:Choice Requires="wps">
+            <w:drawing>
+              <wp:anchor distT="0" distB="0" distL="114300" distR="114300" simplePos="0" relativeHeight="251662336" behindDoc="1" locked="0" layoutInCell="1" allowOverlap="1" wp14:anchorId="0EA7204D" wp14:editId="0912D168">
+                <wp:simplePos x="0" y="0"/>
+                <wp:positionH relativeFrom="margin">
+                  <wp:posOffset>-46982</wp:posOffset>
+                </wp:positionH>
+                <wp:positionV relativeFrom="paragraph">
+                  <wp:posOffset>1524973</wp:posOffset>
+                </wp:positionV>
+                <wp:extent cx="2790677" cy="320040"/>
+                <wp:effectExtent l="19050" t="19050" r="10160" b="22860"/>
+                <wp:wrapNone/>
+                <wp:docPr id="4" name="Retângulo: Cantos Arredondados 4"/>
+                <wp:cNvGraphicFramePr/>
+                <a:graphic xmlns:a="http://schemas.openxmlformats.org/drawingml/2006/main">
+                  <a:graphicData uri="http://schemas.microsoft.com/office/word/2010/wordprocessingShape">
+                    <wps:wsp>
+                      <wps:cNvSpPr/>
+                      <wps:spPr>
+                        <a:xfrm>
+                          <a:off x="0" y="0"/>
+                          <a:ext cx="2790677" cy="320040"/>
+                        </a:xfrm>
+                        <a:prstGeom prst="roundRect">
+                          <a:avLst/>
+                        </a:prstGeom>
+                        <a:solidFill>
+                          <a:srgbClr val="154722"/>
+                        </a:solidFill>
+                        <a:ln w="28575">
+                          <a:solidFill>
+                            <a:srgbClr val="92D050"/>
+                          </a:solidFill>
+                        </a:ln>
+                      </wps:spPr>
+                      <wps:style>
+                        <a:lnRef idx="2">
+                          <a:schemeClr val="accent1">
+                            <a:shade val="50000"/>
+                          </a:schemeClr>
+                        </a:lnRef>
+                        <a:fillRef idx="1">
+                          <a:schemeClr val="accent1"/>
+                        </a:fillRef>
+                        <a:effectRef idx="0">
+                          <a:schemeClr val="accent1"/>
+                        </a:effectRef>
+                        <a:fontRef idx="minor">
+                          <a:schemeClr val="lt1"/>
+                        </a:fontRef>
+                      </wps:style>
+                      <wps:bodyPr rot="0" spcFirstLastPara="0" vertOverflow="overflow" horzOverflow="overflow" vert="horz" wrap="square" lIns="91440" tIns="45720" rIns="91440" bIns="45720" numCol="1" spcCol="0" rtlCol="0" fromWordArt="0" anchor="ctr" anchorCtr="0" forceAA="0" compatLnSpc="1">
+                        <a:prstTxWarp prst="textNoShape">
+                          <a:avLst/>
+                        </a:prstTxWarp>
+                        <a:noAutofit/>
+                      </wps:bodyPr>
+                    </wps:wsp>
+                  </a:graphicData>
+                </a:graphic>
+                <wp14:sizeRelH relativeFrom="margin">
+                  <wp14:pctWidth>0</wp14:pctWidth>
+                </wp14:sizeRelH>
+              </wp:anchor>
+            </w:drawing>
+          </mc:Choice>
+          <mc:Fallback>
+            <w:pict>
+              <v:roundrect w14:anchorId="2CB5C51C" id="Retângulo: Cantos Arredondados 4" o:spid="_x0000_s1026" style="position:absolute;margin-left:-3.7pt;margin-top:120.1pt;width:219.75pt;height:25.2pt;z-index:-251654144;visibility:visible;mso-wrap-style:square;mso-width-percent:0;mso-wrap-distance-left:9pt;mso-wrap-distance-top:0;mso-wrap-distance-right:9pt;mso-wrap-distance-bottom:0;mso-position-horizontal:absolute;mso-position-horizontal-relative:margin;mso-position-vertical:absolute;mso-position-vertical-relative:text;mso-width-percent:0;mso-width-relative:margin;v-text-anchor:middle" arcsize="10923f" o:gfxdata="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" fillcolor="#154722" strokecolor="#92d050" strokeweight="2.25pt">
+                <v:stroke joinstyle="miter"/>
+                <w10:wrap anchorx="margin"/>
+              </v:roundrect>
+            </w:pict>
+          </mc:Fallback>
+        </mc:AlternateContent>
+      </w:r>
+      <w:r>
+        <w:t>A plataforma c</w:t>
+      </w:r>
+      <w:r>
+        <w:t>ontará também com uma ordenação de quais dividas devem ser priorizadas. A orientação sobre quais gastos devem ser intitulados como prioritários e quais são nocivos para a estabilidade financeira. E hábitos que propiciam uma</w:t>
+      </w:r>
+      <w:r>
         <w:t xml:space="preserve"> </w:t>
       </w:r>
       <w:r>
-        <w:rPr>
-          <w:rFonts w:ascii="Hind" w:hAnsi="Hind" w:cs="Hind"/>
-          <w:sz w:val="20"/>
-          <w:szCs w:val="20"/>
-        </w:rPr>
-        <w:t>É de extrema importância dar as ferramentas necessárias para</w:t>
-      </w:r>
-      <w:r>
-        <w:rPr>
-          <w:rFonts w:ascii="Hind" w:hAnsi="Hind" w:cs="Hind"/>
-          <w:sz w:val="20"/>
-          <w:szCs w:val="20"/>
-        </w:rPr>
-        <w:t xml:space="preserve"> entender um pouco mais sobre o mercado de investimentos, tendo noções básicas do caminho a ser percorrido, e quais são as boas práticas para dar início a sua jornada</w:t>
-      </w:r>
-      <w:r>
-        <w:rPr>
-          <w:rFonts w:ascii="Hind" w:hAnsi="Hind" w:cs="Hind"/>
-          <w:sz w:val="20"/>
-          <w:szCs w:val="20"/>
-        </w:rPr>
-        <w:t xml:space="preserve"> no mundo dos investimentos</w:t>
-      </w:r>
-      <w:r>
-        <w:rPr>
-          <w:rFonts w:ascii="Hind" w:hAnsi="Hind" w:cs="Hind"/>
-          <w:sz w:val="20"/>
-          <w:szCs w:val="20"/>
-        </w:rPr>
-        <w:t xml:space="preserve">. </w:t>
-      </w:r>
-      <w:r>
-        <w:rPr>
-          <w:rFonts w:ascii="Hind" w:hAnsi="Hind" w:cs="Hind"/>
-          <w:sz w:val="20"/>
-          <w:szCs w:val="20"/>
-        </w:rPr>
-        <w:t xml:space="preserve">Uma pessoa que queira investir, ou apenas melhorar sua mentalidade quanto aos seus gastos para </w:t>
-      </w:r>
-      <w:r>
-        <w:rPr>
-          <w:rFonts w:ascii="Hind" w:hAnsi="Hind" w:cs="Hind"/>
-          <w:sz w:val="20"/>
-          <w:szCs w:val="20"/>
-        </w:rPr>
-        <w:lastRenderedPageBreak/>
-        <w:t xml:space="preserve">garantir uma qualidade </w:t>
-      </w:r>
-      <w:r>
-        <w:rPr>
-          <w:rFonts w:ascii="Hind" w:hAnsi="Hind" w:cs="Hind"/>
-          <w:sz w:val="20"/>
-          <w:szCs w:val="20"/>
-        </w:rPr>
-        <w:t xml:space="preserve">melhor de vida, e expansão do </w:t>
-      </w:r>
-      <w:proofErr w:type="spellStart"/>
-      <w:r>
-        <w:rPr>
-          <w:rFonts w:ascii="Hind" w:hAnsi="Hind" w:cs="Hind"/>
-          <w:sz w:val="20"/>
-          <w:szCs w:val="20"/>
-        </w:rPr>
-        <w:t>patrimonio</w:t>
-      </w:r>
-      <w:proofErr w:type="spellEnd"/>
-      <w:r>
-        <w:rPr>
-          <w:rFonts w:ascii="Hind" w:hAnsi="Hind" w:cs="Hind"/>
-          <w:sz w:val="20"/>
-          <w:szCs w:val="20"/>
-        </w:rPr>
-        <w:t>, estará disposta a engajar em uma solução pratica e didática dos hábitos e caminhos necessários.</w:t>
+        <w:t>rotina de gastos</w:t>
+      </w:r>
+      <w:r>
+        <w:t xml:space="preserve"> </w:t>
+      </w:r>
+      <w:r>
+        <w:t>saudável.</w:t>
+      </w:r>
+      <w:r>
+        <w:rPr>
+          <w:noProof/>
+          <w:sz w:val="16"/>
+          <w:szCs w:val="16"/>
+        </w:rPr>
+        <w:t xml:space="preserve"> </w:t>
+      </w:r>
+      <w:r>
+        <w:rPr>
+          <w:noProof/>
+          <w:sz w:val="16"/>
+          <w:szCs w:val="16"/>
+        </w:rPr>
+        <mc:AlternateContent>
+          <mc:Choice Requires="wps">
+            <w:drawing>
+              <wp:inline distT="0" distB="0" distL="0" distR="0" wp14:anchorId="55C2DF70" wp14:editId="3FD66128">
+                <wp:extent cx="5400040" cy="0"/>
+                <wp:effectExtent l="0" t="0" r="0" b="0"/>
+                <wp:docPr id="7" name="Conector reto 7"/>
+                <wp:cNvGraphicFramePr/>
+                <a:graphic xmlns:a="http://schemas.openxmlformats.org/drawingml/2006/main">
+                  <a:graphicData uri="http://schemas.microsoft.com/office/word/2010/wordprocessingShape">
+                    <wps:wsp>
+                      <wps:cNvCnPr/>
+                      <wps:spPr>
+                        <a:xfrm>
+                          <a:off x="0" y="0"/>
+                          <a:ext cx="5400040" cy="0"/>
+                        </a:xfrm>
+                        <a:prstGeom prst="line">
+                          <a:avLst/>
+                        </a:prstGeom>
+                        <a:ln/>
+                      </wps:spPr>
+                      <wps:style>
+                        <a:lnRef idx="1">
+                          <a:schemeClr val="accent3"/>
+                        </a:lnRef>
+                        <a:fillRef idx="0">
+                          <a:schemeClr val="accent3"/>
+                        </a:fillRef>
+                        <a:effectRef idx="0">
+                          <a:schemeClr val="accent3"/>
+                        </a:effectRef>
+                        <a:fontRef idx="minor">
+                          <a:schemeClr val="tx1"/>
+                        </a:fontRef>
+                      </wps:style>
+                      <wps:bodyPr/>
+                    </wps:wsp>
+                  </a:graphicData>
+                </a:graphic>
+              </wp:inline>
+            </w:drawing>
+          </mc:Choice>
+          <mc:Fallback>
+            <w:pict>
+              <v:line w14:anchorId="0F17B995" id="Conector reto 7" o:spid="_x0000_s1026" style="visibility:visible;mso-wrap-style:square;mso-left-percent:-10001;mso-top-percent:-10001;mso-position-horizontal:absolute;mso-position-horizontal-relative:char;mso-position-vertical:absolute;mso-position-vertical-relative:line;mso-left-percent:-10001;mso-top-percent:-10001" from="0,0" to="425.2pt,0" o:gfxdata="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" strokecolor="#a5a5a5 [3206]" strokeweight=".5pt">
+                <v:stroke joinstyle="miter"/>
+                <w10:anchorlock/>
+              </v:line>
+            </w:pict>
+          </mc:Fallback>
+        </mc:AlternateContent>
       </w:r>
     </w:p>
     <w:p>
@@ -1494,12 +2152,187 @@
         <w:tabs>
           <w:tab w:val="left" w:pos="5280"/>
         </w:tabs>
-        <w:rPr>
-          <w:rFonts w:ascii="Hind" w:hAnsi="Hind" w:cs="Hind"/>
-          <w:sz w:val="20"/>
-          <w:szCs w:val="20"/>
-        </w:rPr>
-      </w:pPr>
+        <w:jc w:val="left"/>
+        <w:rPr>
+          <w:rFonts w:cs="Hind"/>
+          <w:sz w:val="20"/>
+          <w:szCs w:val="20"/>
+        </w:rPr>
+      </w:pPr>
+      <w:r>
+        <w:rPr>
+          <w:rFonts w:ascii="Expletus Sans" w:hAnsi="Expletus Sans"/>
+          <w:b/>
+          <w:bCs/>
+          <w:noProof/>
+          <w:color w:val="E7E6E6" w:themeColor="background2"/>
+          <w:sz w:val="28"/>
+          <w:szCs w:val="28"/>
+        </w:rPr>
+        <mc:AlternateContent>
+          <mc:Choice Requires="wps">
+            <w:drawing>
+              <wp:anchor distT="0" distB="0" distL="114300" distR="114300" simplePos="0" relativeHeight="251671552" behindDoc="1" locked="0" layoutInCell="1" allowOverlap="1" wp14:anchorId="02D75EE2" wp14:editId="55BC1062">
+                <wp:simplePos x="0" y="0"/>
+                <wp:positionH relativeFrom="margin">
+                  <wp:posOffset>-51682</wp:posOffset>
+                </wp:positionH>
+                <wp:positionV relativeFrom="paragraph">
+                  <wp:posOffset>544385</wp:posOffset>
+                </wp:positionV>
+                <wp:extent cx="990352" cy="320040"/>
+                <wp:effectExtent l="19050" t="19050" r="19685" b="22860"/>
+                <wp:wrapNone/>
+                <wp:docPr id="15" name="Retângulo: Cantos Arredondados 15"/>
+                <wp:cNvGraphicFramePr/>
+                <a:graphic xmlns:a="http://schemas.openxmlformats.org/drawingml/2006/main">
+                  <a:graphicData uri="http://schemas.microsoft.com/office/word/2010/wordprocessingShape">
+                    <wps:wsp>
+                      <wps:cNvSpPr/>
+                      <wps:spPr>
+                        <a:xfrm>
+                          <a:off x="0" y="0"/>
+                          <a:ext cx="990352" cy="320040"/>
+                        </a:xfrm>
+                        <a:prstGeom prst="roundRect">
+                          <a:avLst/>
+                        </a:prstGeom>
+                        <a:solidFill>
+                          <a:schemeClr val="accent1">
+                            <a:lumMod val="50000"/>
+                          </a:schemeClr>
+                        </a:solidFill>
+                        <a:ln w="28575">
+                          <a:solidFill>
+                            <a:schemeClr val="accent1">
+                              <a:lumMod val="75000"/>
+                            </a:schemeClr>
+                          </a:solidFill>
+                        </a:ln>
+                      </wps:spPr>
+                      <wps:style>
+                        <a:lnRef idx="2">
+                          <a:schemeClr val="accent1">
+                            <a:shade val="50000"/>
+                          </a:schemeClr>
+                        </a:lnRef>
+                        <a:fillRef idx="1">
+                          <a:schemeClr val="accent1"/>
+                        </a:fillRef>
+                        <a:effectRef idx="0">
+                          <a:schemeClr val="accent1"/>
+                        </a:effectRef>
+                        <a:fontRef idx="minor">
+                          <a:schemeClr val="lt1"/>
+                        </a:fontRef>
+                      </wps:style>
+                      <wps:bodyPr rot="0" spcFirstLastPara="0" vertOverflow="overflow" horzOverflow="overflow" vert="horz" wrap="square" lIns="91440" tIns="45720" rIns="91440" bIns="45720" numCol="1" spcCol="0" rtlCol="0" fromWordArt="0" anchor="ctr" anchorCtr="0" forceAA="0" compatLnSpc="1">
+                        <a:prstTxWarp prst="textNoShape">
+                          <a:avLst/>
+                        </a:prstTxWarp>
+                        <a:noAutofit/>
+                      </wps:bodyPr>
+                    </wps:wsp>
+                  </a:graphicData>
+                </a:graphic>
+                <wp14:sizeRelH relativeFrom="margin">
+                  <wp14:pctWidth>0</wp14:pctWidth>
+                </wp14:sizeRelH>
+              </wp:anchor>
+            </w:drawing>
+          </mc:Choice>
+          <mc:Fallback>
+            <w:pict>
+              <v:roundrect w14:anchorId="529D36BD" id="Retângulo: Cantos Arredondados 15" o:spid="_x0000_s1026" style="position:absolute;margin-left:-4.05pt;margin-top:42.85pt;width:78pt;height:25.2pt;z-index:-251644928;visibility:visible;mso-wrap-style:square;mso-width-percent:0;mso-wrap-distance-left:9pt;mso-wrap-distance-top:0;mso-wrap-distance-right:9pt;mso-wrap-distance-bottom:0;mso-position-horizontal:absolute;mso-position-horizontal-relative:margin;mso-position-vertical:absolute;mso-position-vertical-relative:text;mso-width-percent:0;mso-width-relative:margin;v-text-anchor:middle" arcsize="10923f" o:gfxdata="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" fillcolor="#1f3763 [1604]" strokecolor="#2f5496 [2404]" strokeweight="2.25pt">
+                <v:stroke joinstyle="miter"/>
+                <w10:wrap anchorx="margin"/>
+              </v:roundrect>
+            </w:pict>
+          </mc:Fallback>
+        </mc:AlternateContent>
+      </w:r>
+      <w:r>
+        <w:rPr>
+          <w:color w:val="D0CECE" w:themeColor="background2" w:themeShade="E6"/>
+        </w:rPr>
+        <w:t>Plataforma online hospedada em nuvem</w:t>
+      </w:r>
+      <w:r>
+        <w:rPr>
+          <w:color w:val="D0CECE" w:themeColor="background2" w:themeShade="E6"/>
+        </w:rPr>
+        <w:t>.</w:t>
+      </w:r>
+      <w:r>
+        <w:rPr>
+          <w:rFonts w:cs="Hind"/>
+          <w:noProof/>
+          <w:color w:val="D0CECE" w:themeColor="background2" w:themeShade="E6"/>
+          <w:sz w:val="16"/>
+          <w:szCs w:val="16"/>
+        </w:rPr>
+        <w:t xml:space="preserve"> </w:t>
+      </w:r>
+      <w:r>
+        <w:rPr>
+          <w:rFonts w:cs="Hind"/>
+          <w:noProof/>
+          <w:sz w:val="16"/>
+          <w:szCs w:val="16"/>
+        </w:rPr>
+        <mc:AlternateContent>
+          <mc:Choice Requires="wps">
+            <w:drawing>
+              <wp:inline distT="0" distB="0" distL="0" distR="0" wp14:anchorId="03095722" wp14:editId="6AED5C92">
+                <wp:extent cx="5400040" cy="0"/>
+                <wp:effectExtent l="0" t="0" r="0" b="0"/>
+                <wp:docPr id="8" name="Conector reto 8"/>
+                <wp:cNvGraphicFramePr/>
+                <a:graphic xmlns:a="http://schemas.openxmlformats.org/drawingml/2006/main">
+                  <a:graphicData uri="http://schemas.microsoft.com/office/word/2010/wordprocessingShape">
+                    <wps:wsp>
+                      <wps:cNvCnPr/>
+                      <wps:spPr>
+                        <a:xfrm>
+                          <a:off x="0" y="0"/>
+                          <a:ext cx="5400040" cy="0"/>
+                        </a:xfrm>
+                        <a:prstGeom prst="line">
+                          <a:avLst/>
+                        </a:prstGeom>
+                        <a:ln/>
+                      </wps:spPr>
+                      <wps:style>
+                        <a:lnRef idx="1">
+                          <a:schemeClr val="accent3"/>
+                        </a:lnRef>
+                        <a:fillRef idx="0">
+                          <a:schemeClr val="accent3"/>
+                        </a:fillRef>
+                        <a:effectRef idx="0">
+                          <a:schemeClr val="accent3"/>
+                        </a:effectRef>
+                        <a:fontRef idx="minor">
+                          <a:schemeClr val="tx1"/>
+                        </a:fontRef>
+                      </wps:style>
+                      <wps:bodyPr/>
+                    </wps:wsp>
+                  </a:graphicData>
+                </a:graphic>
+              </wp:inline>
+            </w:drawing>
+          </mc:Choice>
+          <mc:Fallback>
+            <w:pict>
+              <v:line w14:anchorId="76835D79" id="Conector reto 8" o:spid="_x0000_s1026" style="visibility:visible;mso-wrap-style:square;mso-left-percent:-10001;mso-top-percent:-10001;mso-position-horizontal:absolute;mso-position-horizontal-relative:char;mso-position-vertical:absolute;mso-position-vertical-relative:line;mso-left-percent:-10001;mso-top-percent:-10001" from="0,0" to="425.2pt,0" o:gfxdata="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" strokecolor="#a5a5a5 [3206]" strokeweight=".5pt">
+                <v:stroke joinstyle="miter"/>
+                <w10:anchorlock/>
+              </v:line>
+            </w:pict>
+          </mc:Fallback>
+        </mc:AlternateContent>
+      </w:r>
     </w:p>
     <w:p>
       <w:pPr>
@@ -1507,11 +2340,25 @@
           <w:tab w:val="left" w:pos="5280"/>
         </w:tabs>
         <w:rPr>
-          <w:rFonts w:ascii="Hind" w:hAnsi="Hind" w:cs="Hind"/>
-          <w:sz w:val="20"/>
-          <w:szCs w:val="20"/>
-        </w:rPr>
-      </w:pPr>
+          <w:rFonts w:ascii="Expletus Sans" w:hAnsi="Expletus Sans" w:cs="Hind"/>
+          <w:b/>
+          <w:bCs/>
+          <w:color w:val="FFFFFF" w:themeColor="background1"/>
+          <w:sz w:val="28"/>
+          <w:szCs w:val="28"/>
+        </w:rPr>
+      </w:pPr>
+      <w:r>
+        <w:rPr>
+          <w:rFonts w:ascii="Expletus Sans" w:hAnsi="Expletus Sans" w:cs="Hind"/>
+          <w:b/>
+          <w:bCs/>
+          <w:color w:val="FFFFFF" w:themeColor="background1"/>
+          <w:sz w:val="28"/>
+          <w:szCs w:val="28"/>
+        </w:rPr>
+        <w:t>Requisitos</w:t>
+      </w:r>
     </w:p>
     <w:p>
       <w:pPr>
@@ -1519,9 +2366,12 @@
           <w:tab w:val="left" w:pos="5280"/>
         </w:tabs>
         <w:rPr>
-          <w:rFonts w:ascii="Hind" w:hAnsi="Hind" w:cs="Hind"/>
-          <w:sz w:val="20"/>
-          <w:szCs w:val="20"/>
+          <w:rFonts w:ascii="Expletus Sans" w:hAnsi="Expletus Sans" w:cs="Hind"/>
+          <w:b/>
+          <w:bCs/>
+          <w:color w:val="FFFFFF" w:themeColor="background1"/>
+          <w:sz w:val="28"/>
+          <w:szCs w:val="28"/>
         </w:rPr>
       </w:pPr>
     </w:p>
@@ -1531,50 +2381,659 @@
           <w:tab w:val="left" w:pos="5280"/>
         </w:tabs>
         <w:rPr>
-          <w:rFonts w:ascii="Hind" w:hAnsi="Hind" w:cs="Hind"/>
-          <w:sz w:val="20"/>
-          <w:szCs w:val="20"/>
-        </w:rPr>
-      </w:pPr>
-      <w:r>
-        <w:rPr>
-          <w:rFonts w:ascii="Hind" w:hAnsi="Hind" w:cs="Hind"/>
-          <w:sz w:val="20"/>
-          <w:szCs w:val="20"/>
-        </w:rPr>
-        <w:t>NOSSA PROPOSTA</w:t>
-      </w:r>
-    </w:p>
+          <w:rFonts w:ascii="Expletus Sans" w:hAnsi="Expletus Sans" w:cs="Hind"/>
+          <w:b/>
+          <w:bCs/>
+          <w:color w:val="D0CECE" w:themeColor="background2" w:themeShade="E6"/>
+          <w:sz w:val="28"/>
+          <w:szCs w:val="28"/>
+        </w:rPr>
+      </w:pPr>
+      <w:r>
+        <w:rPr>
+          <w:rFonts w:ascii="Expletus Sans" w:hAnsi="Expletus Sans" w:cs="Hind"/>
+          <w:b/>
+          <w:bCs/>
+          <w:color w:val="D0CECE" w:themeColor="background2" w:themeShade="E6"/>
+          <w:sz w:val="28"/>
+          <w:szCs w:val="28"/>
+        </w:rPr>
+        <w:t>Ferramentas</w:t>
+      </w:r>
+      <w:r>
+        <w:rPr>
+          <w:rFonts w:ascii="Expletus Sans" w:hAnsi="Expletus Sans" w:cs="Hind"/>
+          <w:b/>
+          <w:bCs/>
+          <w:color w:val="D0CECE" w:themeColor="background2" w:themeShade="E6"/>
+          <w:sz w:val="28"/>
+          <w:szCs w:val="28"/>
+        </w:rPr>
+        <w:t>:</w:t>
+      </w:r>
+      <w:r>
+        <w:rPr>
+          <w:noProof/>
+        </w:rPr>
+        <mc:AlternateContent>
+          <mc:Choice Requires="wps">
+            <w:drawing>
+              <wp:anchor distT="0" distB="0" distL="114300" distR="114300" simplePos="0" relativeHeight="251669504" behindDoc="1" locked="0" layoutInCell="1" allowOverlap="1" wp14:anchorId="4803C460" wp14:editId="585705FA">
+                <wp:simplePos x="0" y="0"/>
+                <wp:positionH relativeFrom="margin">
+                  <wp:posOffset>803242</wp:posOffset>
+                </wp:positionH>
+                <wp:positionV relativeFrom="paragraph">
+                  <wp:posOffset>281940</wp:posOffset>
+                </wp:positionV>
+                <wp:extent cx="4084889" cy="296858"/>
+                <wp:effectExtent l="19050" t="19050" r="11430" b="27305"/>
+                <wp:wrapNone/>
+                <wp:docPr id="14" name="Retângulo: Cantos Diagonais Recortados 14"/>
+                <wp:cNvGraphicFramePr/>
+                <a:graphic xmlns:a="http://schemas.openxmlformats.org/drawingml/2006/main">
+                  <a:graphicData uri="http://schemas.microsoft.com/office/word/2010/wordprocessingShape">
+                    <wps:wsp>
+                      <wps:cNvSpPr/>
+                      <wps:spPr>
+                        <a:xfrm>
+                          <a:off x="0" y="0"/>
+                          <a:ext cx="4084889" cy="296858"/>
+                        </a:xfrm>
+                        <a:prstGeom prst="snip2DiagRect">
+                          <a:avLst/>
+                        </a:prstGeom>
+                        <a:solidFill>
+                          <a:srgbClr val="5C0000"/>
+                        </a:solidFill>
+                        <a:ln w="28575">
+                          <a:solidFill>
+                            <a:srgbClr val="E14343"/>
+                          </a:solidFill>
+                        </a:ln>
+                      </wps:spPr>
+                      <wps:style>
+                        <a:lnRef idx="2">
+                          <a:schemeClr val="accent1">
+                            <a:shade val="50000"/>
+                          </a:schemeClr>
+                        </a:lnRef>
+                        <a:fillRef idx="1">
+                          <a:schemeClr val="accent1"/>
+                        </a:fillRef>
+                        <a:effectRef idx="0">
+                          <a:schemeClr val="accent1"/>
+                        </a:effectRef>
+                        <a:fontRef idx="minor">
+                          <a:schemeClr val="lt1"/>
+                        </a:fontRef>
+                      </wps:style>
+                      <wps:bodyPr rot="0" spcFirstLastPara="0" vertOverflow="overflow" horzOverflow="overflow" vert="horz" wrap="square" lIns="91440" tIns="45720" rIns="91440" bIns="45720" numCol="1" spcCol="0" rtlCol="0" fromWordArt="0" anchor="ctr" anchorCtr="0" forceAA="0" compatLnSpc="1">
+                        <a:prstTxWarp prst="textNoShape">
+                          <a:avLst/>
+                        </a:prstTxWarp>
+                        <a:noAutofit/>
+                      </wps:bodyPr>
+                    </wps:wsp>
+                  </a:graphicData>
+                </a:graphic>
+                <wp14:sizeRelH relativeFrom="margin">
+                  <wp14:pctWidth>0</wp14:pctWidth>
+                </wp14:sizeRelH>
+                <wp14:sizeRelV relativeFrom="margin">
+                  <wp14:pctHeight>0</wp14:pctHeight>
+                </wp14:sizeRelV>
+              </wp:anchor>
+            </w:drawing>
+          </mc:Choice>
+          <mc:Fallback>
+            <w:pict>
+              <v:shape w14:anchorId="03C5C948" id="Retângulo: Cantos Diagonais Recortados 14" o:spid="_x0000_s1026" style="position:absolute;margin-left:63.25pt;margin-top:22.2pt;width:321.65pt;height:23.35pt;z-index:-251646976;visibility:visible;mso-wrap-style:square;mso-width-percent:0;mso-height-percent:0;mso-wrap-distance-left:9pt;mso-wrap-distance-top:0;mso-wrap-distance-right:9pt;mso-wrap-distance-bottom:0;mso-position-horizontal:absolute;mso-position-horizontal-relative:margin;mso-position-vertical:absolute;mso-position-vertical-relative:text;mso-width-percent:0;mso-height-percent:0;mso-width-relative:margin;mso-height-relative:margin;v-text-anchor:middle" coordsize="4084889,296858" o:gfxdata="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" path="m,l4035412,r49477,49477l4084889,296858r,l49477,296858,,247381,,xe" fillcolor="#5c0000" strokecolor="#e14343" strokeweight="2.25pt">
+                <v:stroke joinstyle="miter"/>
+                <v:path arrowok="t" o:connecttype="custom" o:connectlocs="0,0;4035412,0;4084889,49477;4084889,296858;4084889,296858;49477,296858;0,247381;0,0" o:connectangles="0,0,0,0,0,0,0,0"/>
+                <w10:wrap anchorx="margin"/>
+              </v:shape>
+            </w:pict>
+          </mc:Fallback>
+        </mc:AlternateContent>
+      </w:r>
+    </w:p>
+    <w:p>
+      <w:r>
+        <w:t xml:space="preserve">Back </w:t>
+      </w:r>
+      <w:proofErr w:type="spellStart"/>
+      <w:r>
+        <w:t>end</w:t>
+      </w:r>
+      <w:proofErr w:type="spellEnd"/>
+      <w:r>
+        <w:t>:</w:t>
+      </w:r>
+      <w:r>
+        <w:tab/>
+      </w:r>
+      <w:r>
+        <w:rPr>
+          <w:color w:val="D0CECE" w:themeColor="background2" w:themeShade="E6"/>
+        </w:rPr>
+        <w:t xml:space="preserve">Desenvolvido em </w:t>
+      </w:r>
+      <w:proofErr w:type="spellStart"/>
+      <w:r>
+        <w:rPr>
+          <w:color w:val="D0CECE" w:themeColor="background2" w:themeShade="E6"/>
+        </w:rPr>
+        <w:t>JavaScript</w:t>
+      </w:r>
+      <w:proofErr w:type="spellEnd"/>
+      <w:r>
+        <w:rPr>
+          <w:color w:val="D0CECE" w:themeColor="background2" w:themeShade="E6"/>
+        </w:rPr>
+        <w:t xml:space="preserve"> utilizando da biblioteca </w:t>
+      </w:r>
+      <w:proofErr w:type="spellStart"/>
+      <w:r>
+        <w:rPr>
+          <w:color w:val="D0CECE" w:themeColor="background2" w:themeShade="E6"/>
+        </w:rPr>
+        <w:t>NodeJs</w:t>
+      </w:r>
+      <w:proofErr w:type="spellEnd"/>
+      <w:r>
+        <w:rPr>
+          <w:color w:val="D0CECE" w:themeColor="background2" w:themeShade="E6"/>
+        </w:rPr>
+        <w:t>.</w:t>
+      </w:r>
+    </w:p>
+    <w:p>
+      <w:r>
+        <w:rPr>
+          <w:noProof/>
+        </w:rPr>
+        <mc:AlternateContent>
+          <mc:Choice Requires="wps">
+            <w:drawing>
+              <wp:anchor distT="0" distB="0" distL="114300" distR="114300" simplePos="0" relativeHeight="251667456" behindDoc="1" locked="0" layoutInCell="1" allowOverlap="1" wp14:anchorId="054FB58C" wp14:editId="748FB8D7">
+                <wp:simplePos x="0" y="0"/>
+                <wp:positionH relativeFrom="column">
+                  <wp:posOffset>1270825</wp:posOffset>
+                </wp:positionH>
+                <wp:positionV relativeFrom="paragraph">
+                  <wp:posOffset>289114</wp:posOffset>
+                </wp:positionV>
+                <wp:extent cx="2433427" cy="265958"/>
+                <wp:effectExtent l="19050" t="19050" r="24130" b="20320"/>
+                <wp:wrapNone/>
+                <wp:docPr id="13" name="Retângulo: Cantos Diagonais Recortados 13"/>
+                <wp:cNvGraphicFramePr/>
+                <a:graphic xmlns:a="http://schemas.openxmlformats.org/drawingml/2006/main">
+                  <a:graphicData uri="http://schemas.microsoft.com/office/word/2010/wordprocessingShape">
+                    <wps:wsp>
+                      <wps:cNvSpPr/>
+                      <wps:spPr>
+                        <a:xfrm>
+                          <a:off x="0" y="0"/>
+                          <a:ext cx="2433427" cy="265958"/>
+                        </a:xfrm>
+                        <a:prstGeom prst="snip2DiagRect">
+                          <a:avLst/>
+                        </a:prstGeom>
+                        <a:solidFill>
+                          <a:srgbClr val="5C0000"/>
+                        </a:solidFill>
+                        <a:ln w="28575">
+                          <a:solidFill>
+                            <a:srgbClr val="E14343"/>
+                          </a:solidFill>
+                        </a:ln>
+                      </wps:spPr>
+                      <wps:style>
+                        <a:lnRef idx="2">
+                          <a:schemeClr val="accent1">
+                            <a:shade val="50000"/>
+                          </a:schemeClr>
+                        </a:lnRef>
+                        <a:fillRef idx="1">
+                          <a:schemeClr val="accent1"/>
+                        </a:fillRef>
+                        <a:effectRef idx="0">
+                          <a:schemeClr val="accent1"/>
+                        </a:effectRef>
+                        <a:fontRef idx="minor">
+                          <a:schemeClr val="lt1"/>
+                        </a:fontRef>
+                      </wps:style>
+                      <wps:bodyPr rot="0" spcFirstLastPara="0" vertOverflow="overflow" horzOverflow="overflow" vert="horz" wrap="square" lIns="91440" tIns="45720" rIns="91440" bIns="45720" numCol="1" spcCol="0" rtlCol="0" fromWordArt="0" anchor="ctr" anchorCtr="0" forceAA="0" compatLnSpc="1">
+                        <a:prstTxWarp prst="textNoShape">
+                          <a:avLst/>
+                        </a:prstTxWarp>
+                        <a:noAutofit/>
+                      </wps:bodyPr>
+                    </wps:wsp>
+                  </a:graphicData>
+                </a:graphic>
+                <wp14:sizeRelH relativeFrom="margin">
+                  <wp14:pctWidth>0</wp14:pctWidth>
+                </wp14:sizeRelH>
+                <wp14:sizeRelV relativeFrom="margin">
+                  <wp14:pctHeight>0</wp14:pctHeight>
+                </wp14:sizeRelV>
+              </wp:anchor>
+            </w:drawing>
+          </mc:Choice>
+          <mc:Fallback>
+            <w:pict>
+              <v:shape w14:anchorId="5A326D5B" id="Retângulo: Cantos Diagonais Recortados 13" o:spid="_x0000_s1026" style="position:absolute;margin-left:100.05pt;margin-top:22.75pt;width:191.6pt;height:20.95pt;z-index:-251649024;visibility:visible;mso-wrap-style:square;mso-width-percent:0;mso-height-percent:0;mso-wrap-distance-left:9pt;mso-wrap-distance-top:0;mso-wrap-distance-right:9pt;mso-wrap-distance-bottom:0;mso-position-horizontal:absolute;mso-position-horizontal-relative:text;mso-position-vertical:absolute;mso-position-vertical-relative:text;mso-width-percent:0;mso-height-percent:0;mso-width-relative:margin;mso-height-relative:margin;v-text-anchor:middle" coordsize="2433427,265958" o:gfxdata="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" path="m,l2389100,r44327,44327l2433427,265958r,l44327,265958,,221631,,xe" fillcolor="#5c0000" strokecolor="#e14343" strokeweight="2.25pt">
+                <v:stroke joinstyle="miter"/>
+                <v:path arrowok="t" o:connecttype="custom" o:connectlocs="0,0;2389100,0;2433427,44327;2433427,265958;2433427,265958;44327,265958;0,221631;0,0" o:connectangles="0,0,0,0,0,0,0,0"/>
+              </v:shape>
+            </w:pict>
+          </mc:Fallback>
+        </mc:AlternateContent>
+      </w:r>
+    </w:p>
+    <w:p>
+      <w:pPr>
+        <w:rPr>
+          <w:color w:val="D0CECE" w:themeColor="background2" w:themeShade="E6"/>
+        </w:rPr>
+      </w:pPr>
+      <w:r>
+        <w:t>Banco de dados:</w:t>
+      </w:r>
+      <w:r>
+        <w:tab/>
+      </w:r>
+      <w:r>
+        <w:rPr>
+          <w:color w:val="D0CECE" w:themeColor="background2" w:themeShade="E6"/>
+        </w:rPr>
+        <w:t xml:space="preserve">Banco SQL em </w:t>
+      </w:r>
+      <w:r>
+        <w:rPr>
+          <w:color w:val="D0CECE" w:themeColor="background2" w:themeShade="E6"/>
+        </w:rPr>
+        <w:t>MyS</w:t>
+      </w:r>
+      <w:r>
+        <w:rPr>
+          <w:color w:val="D0CECE" w:themeColor="background2" w:themeShade="E6"/>
+        </w:rPr>
+        <w:t>QL Workbench.</w:t>
+      </w:r>
+    </w:p>
+    <w:p>
+      <w:r>
+        <w:rPr>
+          <w:noProof/>
+        </w:rPr>
+        <mc:AlternateContent>
+          <mc:Choice Requires="wps">
+            <w:drawing>
+              <wp:anchor distT="0" distB="0" distL="114300" distR="114300" simplePos="0" relativeHeight="251665408" behindDoc="1" locked="0" layoutInCell="1" allowOverlap="1" wp14:anchorId="58658992" wp14:editId="49DBDAE0">
+                <wp:simplePos x="0" y="0"/>
+                <wp:positionH relativeFrom="column">
+                  <wp:posOffset>791466</wp:posOffset>
+                </wp:positionH>
+                <wp:positionV relativeFrom="paragraph">
+                  <wp:posOffset>280546</wp:posOffset>
+                </wp:positionV>
+                <wp:extent cx="2474389" cy="598467"/>
+                <wp:effectExtent l="19050" t="19050" r="21590" b="11430"/>
+                <wp:wrapNone/>
+                <wp:docPr id="12" name="Retângulo: Cantos Diagonais Recortados 12"/>
+                <wp:cNvGraphicFramePr/>
+                <a:graphic xmlns:a="http://schemas.openxmlformats.org/drawingml/2006/main">
+                  <a:graphicData uri="http://schemas.microsoft.com/office/word/2010/wordprocessingShape">
+                    <wps:wsp>
+                      <wps:cNvSpPr/>
+                      <wps:spPr>
+                        <a:xfrm>
+                          <a:off x="0" y="0"/>
+                          <a:ext cx="2474389" cy="598467"/>
+                        </a:xfrm>
+                        <a:prstGeom prst="snip2DiagRect">
+                          <a:avLst/>
+                        </a:prstGeom>
+                        <a:solidFill>
+                          <a:srgbClr val="5C0000"/>
+                        </a:solidFill>
+                        <a:ln w="28575">
+                          <a:solidFill>
+                            <a:srgbClr val="E14343"/>
+                          </a:solidFill>
+                        </a:ln>
+                      </wps:spPr>
+                      <wps:style>
+                        <a:lnRef idx="2">
+                          <a:schemeClr val="accent1">
+                            <a:shade val="50000"/>
+                          </a:schemeClr>
+                        </a:lnRef>
+                        <a:fillRef idx="1">
+                          <a:schemeClr val="accent1"/>
+                        </a:fillRef>
+                        <a:effectRef idx="0">
+                          <a:schemeClr val="accent1"/>
+                        </a:effectRef>
+                        <a:fontRef idx="minor">
+                          <a:schemeClr val="lt1"/>
+                        </a:fontRef>
+                      </wps:style>
+                      <wps:bodyPr rot="0" spcFirstLastPara="0" vertOverflow="overflow" horzOverflow="overflow" vert="horz" wrap="square" lIns="91440" tIns="45720" rIns="91440" bIns="45720" numCol="1" spcCol="0" rtlCol="0" fromWordArt="0" anchor="ctr" anchorCtr="0" forceAA="0" compatLnSpc="1">
+                        <a:prstTxWarp prst="textNoShape">
+                          <a:avLst/>
+                        </a:prstTxWarp>
+                        <a:noAutofit/>
+                      </wps:bodyPr>
+                    </wps:wsp>
+                  </a:graphicData>
+                </a:graphic>
+                <wp14:sizeRelH relativeFrom="margin">
+                  <wp14:pctWidth>0</wp14:pctWidth>
+                </wp14:sizeRelH>
+                <wp14:sizeRelV relativeFrom="margin">
+                  <wp14:pctHeight>0</wp14:pctHeight>
+                </wp14:sizeRelV>
+              </wp:anchor>
+            </w:drawing>
+          </mc:Choice>
+          <mc:Fallback>
+            <w:pict>
+              <v:shape w14:anchorId="3CC7527D" id="Retângulo: Cantos Diagonais Recortados 12" o:spid="_x0000_s1026" style="position:absolute;margin-left:62.3pt;margin-top:22.1pt;width:194.85pt;height:47.1pt;z-index:-251651072;visibility:visible;mso-wrap-style:square;mso-width-percent:0;mso-height-percent:0;mso-wrap-distance-left:9pt;mso-wrap-distance-top:0;mso-wrap-distance-right:9pt;mso-wrap-distance-bottom:0;mso-position-horizontal:absolute;mso-position-horizontal-relative:text;mso-position-vertical:absolute;mso-position-vertical-relative:text;mso-width-percent:0;mso-height-percent:0;mso-width-relative:margin;mso-height-relative:margin;v-text-anchor:middle" coordsize="2474389,598467" o:gfxdata="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" path="m,l2374643,r99746,99746l2474389,598467r,l99746,598467,,498721,,xe" fillcolor="#5c0000" strokecolor="#e14343" strokeweight="2.25pt">
+                <v:stroke joinstyle="miter"/>
+                <v:path arrowok="t" o:connecttype="custom" o:connectlocs="0,0;2374643,0;2474389,99746;2474389,598467;2474389,598467;99746,598467;0,498721;0,0" o:connectangles="0,0,0,0,0,0,0,0"/>
+              </v:shape>
+            </w:pict>
+          </mc:Fallback>
+        </mc:AlternateContent>
+      </w:r>
+    </w:p>
+    <w:p>
+      <w:pPr>
+        <w:rPr>
+          <w:color w:val="D0CECE" w:themeColor="background2" w:themeShade="E6"/>
+        </w:rPr>
+      </w:pPr>
+      <w:r>
+        <w:t xml:space="preserve">Front </w:t>
+      </w:r>
+      <w:proofErr w:type="spellStart"/>
+      <w:r>
+        <w:t>end</w:t>
+      </w:r>
+      <w:proofErr w:type="spellEnd"/>
+      <w:r>
+        <w:t>:</w:t>
+      </w:r>
+      <w:r>
+        <w:tab/>
+      </w:r>
+      <w:r>
+        <w:rPr>
+          <w:color w:val="D0CECE" w:themeColor="background2" w:themeShade="E6"/>
+        </w:rPr>
+        <w:t xml:space="preserve">Linguagens: HTML, CSS, </w:t>
+      </w:r>
+      <w:proofErr w:type="spellStart"/>
+      <w:r>
+        <w:rPr>
+          <w:color w:val="D0CECE" w:themeColor="background2" w:themeShade="E6"/>
+        </w:rPr>
+        <w:t>JavaScript</w:t>
+      </w:r>
+      <w:proofErr w:type="spellEnd"/>
+      <w:r>
+        <w:rPr>
+          <w:color w:val="D0CECE" w:themeColor="background2" w:themeShade="E6"/>
+        </w:rPr>
+        <w:t>.</w:t>
+      </w:r>
+    </w:p>
+    <w:p>
+      <w:pPr>
+        <w:pStyle w:val="PargrafodaLista"/>
+        <w:ind w:firstLine="696"/>
+        <w:rPr>
+          <w:color w:val="D0CECE" w:themeColor="background2" w:themeShade="E6"/>
+        </w:rPr>
+      </w:pPr>
+      <w:r>
+        <w:rPr>
+          <w:color w:val="D0CECE" w:themeColor="background2" w:themeShade="E6"/>
+        </w:rPr>
+        <w:t xml:space="preserve">Framework: </w:t>
+      </w:r>
+      <w:proofErr w:type="spellStart"/>
+      <w:r>
+        <w:rPr>
+          <w:color w:val="D0CECE" w:themeColor="background2" w:themeShade="E6"/>
+        </w:rPr>
+        <w:t>ChartJS</w:t>
+      </w:r>
+      <w:proofErr w:type="spellEnd"/>
+      <w:r>
+        <w:rPr>
+          <w:color w:val="D0CECE" w:themeColor="background2" w:themeShade="E6"/>
+        </w:rPr>
+        <w:t>.</w:t>
+      </w:r>
+    </w:p>
+    <w:p>
+      <w:pPr>
+        <w:pStyle w:val="PargrafodaLista"/>
+        <w:ind w:firstLine="696"/>
+      </w:pPr>
+    </w:p>
+    <w:p>
+      <w:pPr>
+        <w:pStyle w:val="PargrafodaLista"/>
+        <w:ind w:firstLine="696"/>
+      </w:pPr>
+    </w:p>
+    <w:p>
+      <w:pPr>
+        <w:pStyle w:val="PargrafodaLista"/>
+        <w:ind w:firstLine="696"/>
+      </w:pPr>
+    </w:p>
+    <w:p>
+      <w:pPr>
+        <w:pStyle w:val="PargrafodaLista"/>
+        <w:ind w:firstLine="696"/>
+      </w:pPr>
+    </w:p>
+    <w:p>
+      <w:pPr>
+        <w:pStyle w:val="PargrafodaLista"/>
+        <w:ind w:firstLine="696"/>
+      </w:pPr>
+    </w:p>
+    <w:p>
+      <w:pPr>
+        <w:pStyle w:val="PargrafodaLista"/>
+        <w:ind w:firstLine="696"/>
+      </w:pPr>
+    </w:p>
+    <w:p>
+      <w:pPr>
+        <w:pStyle w:val="PargrafodaLista"/>
+        <w:ind w:firstLine="696"/>
+      </w:pPr>
+    </w:p>
+    <w:p/>
     <w:p>
       <w:pPr>
         <w:tabs>
           <w:tab w:val="left" w:pos="5280"/>
         </w:tabs>
         <w:rPr>
-          <w:rFonts w:ascii="Hind" w:hAnsi="Hind" w:cs="Hind"/>
-          <w:sz w:val="24"/>
-          <w:szCs w:val="24"/>
-        </w:rPr>
-      </w:pPr>
-      <w:r>
-        <w:rPr>
-          <w:rFonts w:ascii="Hind" w:hAnsi="Hind" w:cs="Hind"/>
-          <w:sz w:val="20"/>
-          <w:szCs w:val="20"/>
-        </w:rPr>
-        <w:t>Vendo a situação d</w:t>
-      </w:r>
-      <w:r>
-        <w:rPr>
-          <w:rFonts w:ascii="Hind" w:hAnsi="Hind" w:cs="Hind"/>
-          <w:sz w:val="20"/>
-          <w:szCs w:val="20"/>
-        </w:rPr>
-        <w:t xml:space="preserve">os investidores iniciantes, cidadãos comuns e endividados que </w:t>
+          <w:rFonts w:ascii="Expletus Sans" w:hAnsi="Expletus Sans" w:cs="Hind"/>
+          <w:b/>
+          <w:bCs/>
+          <w:color w:val="D0CECE" w:themeColor="background2" w:themeShade="E6"/>
+          <w:sz w:val="28"/>
+          <w:szCs w:val="28"/>
+        </w:rPr>
+      </w:pPr>
+      <w:r>
+        <w:rPr>
+          <w:rFonts w:ascii="Expletus Sans" w:hAnsi="Expletus Sans" w:cs="Hind"/>
+          <w:b/>
+          <w:bCs/>
+          <w:color w:val="D0CECE" w:themeColor="background2" w:themeShade="E6"/>
+          <w:sz w:val="28"/>
+          <w:szCs w:val="28"/>
+        </w:rPr>
+        <w:lastRenderedPageBreak/>
+        <w:t>Plataforma</w:t>
+      </w:r>
+      <w:r>
+        <w:rPr>
+          <w:rFonts w:ascii="Expletus Sans" w:hAnsi="Expletus Sans" w:cs="Hind"/>
+          <w:b/>
+          <w:bCs/>
+          <w:color w:val="D0CECE" w:themeColor="background2" w:themeShade="E6"/>
+          <w:sz w:val="28"/>
+          <w:szCs w:val="28"/>
+        </w:rPr>
+        <w:t xml:space="preserve"> (Estrutura)</w:t>
+      </w:r>
+      <w:r>
+        <w:rPr>
+          <w:rFonts w:ascii="Expletus Sans" w:hAnsi="Expletus Sans" w:cs="Hind"/>
+          <w:b/>
+          <w:bCs/>
+          <w:color w:val="D0CECE" w:themeColor="background2" w:themeShade="E6"/>
+          <w:sz w:val="28"/>
+          <w:szCs w:val="28"/>
+        </w:rPr>
+        <w:t>:</w:t>
+      </w:r>
+    </w:p>
+    <w:p>
+      <w:r>
+        <w:t>Telas que compõe o site:</w:t>
+      </w:r>
+    </w:p>
+    <w:p/>
+    <w:p>
+      <w:pPr>
+        <w:tabs>
+          <w:tab w:val="left" w:pos="5280"/>
+        </w:tabs>
+        <w:rPr>
+          <w:rFonts w:cs="Hind"/>
+          <w:color w:val="FFFFFF" w:themeColor="background1"/>
+          <w:sz w:val="20"/>
+          <w:szCs w:val="20"/>
+        </w:rPr>
+      </w:pPr>
+      <w:r>
+        <w:rPr>
+          <w:rFonts w:cs="Hind"/>
+          <w:noProof/>
+          <w:color w:val="FFFFFF" w:themeColor="background1"/>
+          <w:sz w:val="20"/>
+          <w:szCs w:val="20"/>
+        </w:rPr>
+        <w:drawing>
+          <wp:inline distT="0" distB="0" distL="0" distR="0" wp14:anchorId="1370C408" wp14:editId="4FA4EDC3">
+            <wp:extent cx="5400040" cy="4535805"/>
+            <wp:effectExtent l="0" t="0" r="0" b="0"/>
+            <wp:docPr id="21" name="Imagem 21"/>
+            <wp:cNvGraphicFramePr>
+              <a:graphicFrameLocks xmlns:a="http://schemas.openxmlformats.org/drawingml/2006/main" noChangeAspect="1"/>
+            </wp:cNvGraphicFramePr>
+            <a:graphic xmlns:a="http://schemas.openxmlformats.org/drawingml/2006/main">
+              <a:graphicData uri="http://schemas.openxmlformats.org/drawingml/2006/picture">
+                <pic:pic xmlns:pic="http://schemas.openxmlformats.org/drawingml/2006/picture">
+                  <pic:nvPicPr>
+                    <pic:cNvPr id="21" name="Imagem 21"/>
+                    <pic:cNvPicPr/>
+                  </pic:nvPicPr>
+                  <pic:blipFill>
+                    <a:blip r:embed="rId10">
+                      <a:extLst>
+                        <a:ext uri="{28A0092B-C50C-407E-A947-70E740481C1C}">
+                          <a14:useLocalDpi xmlns:a14="http://schemas.microsoft.com/office/drawing/2010/main" val="0"/>
+                        </a:ext>
+                      </a:extLst>
+                    </a:blip>
+                    <a:stretch>
+                      <a:fillRect/>
+                    </a:stretch>
+                  </pic:blipFill>
+                  <pic:spPr>
+                    <a:xfrm>
+                      <a:off x="0" y="0"/>
+                      <a:ext cx="5400040" cy="4535805"/>
+                    </a:xfrm>
+                    <a:prstGeom prst="rect">
+                      <a:avLst/>
+                    </a:prstGeom>
+                  </pic:spPr>
+                </pic:pic>
+              </a:graphicData>
+            </a:graphic>
+          </wp:inline>
+        </w:drawing>
+      </w:r>
+    </w:p>
+    <w:p>
+      <w:pPr>
+        <w:tabs>
+          <w:tab w:val="left" w:pos="5280"/>
+        </w:tabs>
+        <w:rPr>
+          <w:rFonts w:cs="Hind"/>
+          <w:color w:val="FFFFFF" w:themeColor="background1"/>
+          <w:sz w:val="20"/>
+          <w:szCs w:val="20"/>
+        </w:rPr>
+      </w:pPr>
+    </w:p>
+    <w:p>
+      <w:pPr>
+        <w:tabs>
+          <w:tab w:val="left" w:pos="5280"/>
+        </w:tabs>
+        <w:rPr>
+          <w:rFonts w:cs="Hind"/>
+          <w:color w:val="FFFFFF" w:themeColor="background1"/>
+          <w:sz w:val="20"/>
+          <w:szCs w:val="20"/>
+        </w:rPr>
+      </w:pPr>
+    </w:p>
+    <w:p>
+      <w:r>
+        <w:t>Explicar cada página</w:t>
+      </w:r>
+    </w:p>
+    <w:p>
+      <w:proofErr w:type="spellStart"/>
+      <w:r>
+        <w:t>Figma</w:t>
+      </w:r>
+      <w:proofErr w:type="spellEnd"/>
+    </w:p>
+    <w:p>
+      <w:r>
+        <w:t>Diagramas</w:t>
+      </w:r>
+    </w:p>
+    <w:p>
+      <w:r>
+        <w:t>Orçamento</w:t>
       </w:r>
     </w:p>
     <w:sectPr>
-      <w:footerReference w:type="default" r:id="rId9"/>
+      <w:footerReference w:type="default" r:id="rId11"/>
       <w:pgSz w:w="11906" w:h="16838"/>
       <w:pgMar w:top="1417" w:right="1701" w:bottom="1417" w:left="1701" w:header="708" w:footer="708" w:gutter="0"/>
       <w:cols w:space="708"/>
@@ -1589,7 +3048,7 @@
   <w:endnote w:type="separator" w:id="-1">
     <w:p>
       <w:pPr>
-        <w:spacing w:after="0" w:line="240" w:lineRule="auto"/>
+        <w:spacing w:line="240" w:lineRule="auto"/>
       </w:pPr>
       <w:r>
         <w:separator/>
@@ -1599,7 +3058,7 @@
   <w:endnote w:type="continuationSeparator" w:id="0">
     <w:p>
       <w:pPr>
-        <w:spacing w:after="0" w:line="240" w:lineRule="auto"/>
+        <w:spacing w:line="240" w:lineRule="auto"/>
       </w:pPr>
       <w:r>
         <w:continuationSeparator/>
@@ -1748,14 +3207,7 @@
         <w:i/>
         <w:iCs/>
       </w:rPr>
-      <w:t xml:space="preserve"> </w:t>
-    </w:r>
-    <w:r>
-      <w:rPr>
-        <w:i/>
-        <w:iCs/>
-      </w:rPr>
-      <w:t>–</w:t>
+      <w:t xml:space="preserve"> –</w:t>
     </w:r>
     <w:proofErr w:type="gramEnd"/>
     <w:r>
@@ -1781,7 +3233,7 @@
   <w:footnote w:type="separator" w:id="-1">
     <w:p>
       <w:pPr>
-        <w:spacing w:after="0" w:line="240" w:lineRule="auto"/>
+        <w:spacing w:line="240" w:lineRule="auto"/>
       </w:pPr>
       <w:r>
         <w:separator/>
@@ -1791,7 +3243,7 @@
   <w:footnote w:type="continuationSeparator" w:id="0">
     <w:p>
       <w:pPr>
-        <w:spacing w:after="0" w:line="240" w:lineRule="auto"/>
+        <w:spacing w:line="240" w:lineRule="auto"/>
       </w:pPr>
       <w:r>
         <w:continuationSeparator/>
@@ -1799,6 +3251,567 @@
     </w:p>
   </w:footnote>
 </w:footnotes>
+</file>
+
+<file path=word/numbering.xml><?xml version="1.0" encoding="utf-8"?>
+<w:numbering xmlns:wpc="http://schemas.microsoft.com/office/word/2010/wordprocessingCanvas" xmlns:cx="http://schemas.microsoft.com/office/drawing/2014/chartex" xmlns:cx1="http://schemas.microsoft.com/office/drawing/2015/9/8/chartex" xmlns:cx2="http://schemas.microsoft.com/office/drawing/2015/10/21/chartex" xmlns:cx3="http://schemas.microsoft.com/office/drawing/2016/5/9/chartex" xmlns:cx4="http://schemas.microsoft.com/office/drawing/2016/5/10/chartex" xmlns:cx5="http://schemas.microsoft.com/office/drawing/2016/5/11/chartex" xmlns:cx6="http://schemas.microsoft.com/office/drawing/2016/5/12/chartex" xmlns:cx7="http://schemas.microsoft.com/office/drawing/2016/5/13/chartex" xmlns:cx8="http://schemas.microsoft.com/office/drawing/2016/5/14/chartex" xmlns:mc="http://schemas.openxmlformats.org/markup-compatibility/2006" xmlns:aink="http://schemas.microsoft.com/office/drawing/2016/ink" xmlns:am3d="http://schemas.microsoft.com/office/drawing/2017/model3d" xmlns:o="urn:schemas-microsoft-com:office:office" xmlns:oel="http://schemas.microsoft.com/office/2019/extlst" xmlns:r="http://schemas.openxmlformats.org/officeDocument/2006/relationships" xmlns:m="http://schemas.openxmlformats.org/officeDocument/2006/math" xmlns:v="urn:schemas-microsoft-com:vml" xmlns:wp14="http://schemas.microsoft.com/office/word/2010/wordprocessingDrawing" xmlns:wp="http://schemas.openxmlformats.org/drawingml/2006/wordprocessingDrawing" xmlns:w10="urn:schemas-microsoft-com:office:word" xmlns:w="http://schemas.openxmlformats.org/wordprocessingml/2006/main" xmlns:w14="http://schemas.microsoft.com/office/word/2010/wordml" xmlns:w15="http://schemas.microsoft.com/office/word/2012/wordml" xmlns:w16cex="http://schemas.microsoft.com/office/word/2018/wordml/cex" xmlns:w16cid="http://schemas.microsoft.com/office/word/2016/wordml/cid" xmlns:w16="http://schemas.microsoft.com/office/word/2018/wordml" xmlns:w16sdtdh="http://schemas.microsoft.com/office/word/2020/wordml/sdtdatahash" xmlns:w16se="http://schemas.microsoft.com/office/word/2015/wordml/symex" xmlns:wpg="http://schemas.microsoft.com/office/word/2010/wordprocessingGroup" xmlns:wpi="http://schemas.microsoft.com/office/word/2010/wordprocessingInk" xmlns:wne="http://schemas.microsoft.com/office/word/2006/wordml" xmlns:wps="http://schemas.microsoft.com/office/word/2010/wordprocessingShape" mc:Ignorable="w14 w15 w16se w16cid w16 w16cex w16sdtdh wp14">
+  <w:abstractNum w:abstractNumId="0" w15:restartNumberingAfterBreak="0">
+    <w:nsid w:val="046A0D4A"/>
+    <w:multiLevelType w:val="hybridMultilevel"/>
+    <w:tmpl w:val="F7C870B4"/>
+    <w:lvl w:ilvl="0" w:tplc="04160001">
+      <w:start w:val="1"/>
+      <w:numFmt w:val="bullet"/>
+      <w:lvlText w:val=""/>
+      <w:lvlJc w:val="left"/>
+      <w:pPr>
+        <w:ind w:left="720" w:hanging="360"/>
+      </w:pPr>
+      <w:rPr>
+        <w:rFonts w:ascii="Symbol" w:hAnsi="Symbol" w:hint="default"/>
+      </w:rPr>
+    </w:lvl>
+    <w:lvl w:ilvl="1" w:tplc="04160003" w:tentative="1">
+      <w:start w:val="1"/>
+      <w:numFmt w:val="bullet"/>
+      <w:lvlText w:val="o"/>
+      <w:lvlJc w:val="left"/>
+      <w:pPr>
+        <w:ind w:left="1440" w:hanging="360"/>
+      </w:pPr>
+      <w:rPr>
+        <w:rFonts w:ascii="Courier New" w:hAnsi="Courier New" w:cs="Courier New" w:hint="default"/>
+      </w:rPr>
+    </w:lvl>
+    <w:lvl w:ilvl="2" w:tplc="04160005" w:tentative="1">
+      <w:start w:val="1"/>
+      <w:numFmt w:val="bullet"/>
+      <w:lvlText w:val=""/>
+      <w:lvlJc w:val="left"/>
+      <w:pPr>
+        <w:ind w:left="2160" w:hanging="360"/>
+      </w:pPr>
+      <w:rPr>
+        <w:rFonts w:ascii="Wingdings" w:hAnsi="Wingdings" w:hint="default"/>
+      </w:rPr>
+    </w:lvl>
+    <w:lvl w:ilvl="3" w:tplc="04160001" w:tentative="1">
+      <w:start w:val="1"/>
+      <w:numFmt w:val="bullet"/>
+      <w:lvlText w:val=""/>
+      <w:lvlJc w:val="left"/>
+      <w:pPr>
+        <w:ind w:left="2880" w:hanging="360"/>
+      </w:pPr>
+      <w:rPr>
+        <w:rFonts w:ascii="Symbol" w:hAnsi="Symbol" w:hint="default"/>
+      </w:rPr>
+    </w:lvl>
+    <w:lvl w:ilvl="4" w:tplc="04160003" w:tentative="1">
+      <w:start w:val="1"/>
+      <w:numFmt w:val="bullet"/>
+      <w:lvlText w:val="o"/>
+      <w:lvlJc w:val="left"/>
+      <w:pPr>
+        <w:ind w:left="3600" w:hanging="360"/>
+      </w:pPr>
+      <w:rPr>
+        <w:rFonts w:ascii="Courier New" w:hAnsi="Courier New" w:cs="Courier New" w:hint="default"/>
+      </w:rPr>
+    </w:lvl>
+    <w:lvl w:ilvl="5" w:tplc="04160005" w:tentative="1">
+      <w:start w:val="1"/>
+      <w:numFmt w:val="bullet"/>
+      <w:lvlText w:val=""/>
+      <w:lvlJc w:val="left"/>
+      <w:pPr>
+        <w:ind w:left="4320" w:hanging="360"/>
+      </w:pPr>
+      <w:rPr>
+        <w:rFonts w:ascii="Wingdings" w:hAnsi="Wingdings" w:hint="default"/>
+      </w:rPr>
+    </w:lvl>
+    <w:lvl w:ilvl="6" w:tplc="04160001" w:tentative="1">
+      <w:start w:val="1"/>
+      <w:numFmt w:val="bullet"/>
+      <w:lvlText w:val=""/>
+      <w:lvlJc w:val="left"/>
+      <w:pPr>
+        <w:ind w:left="5040" w:hanging="360"/>
+      </w:pPr>
+      <w:rPr>
+        <w:rFonts w:ascii="Symbol" w:hAnsi="Symbol" w:hint="default"/>
+      </w:rPr>
+    </w:lvl>
+    <w:lvl w:ilvl="7" w:tplc="04160003" w:tentative="1">
+      <w:start w:val="1"/>
+      <w:numFmt w:val="bullet"/>
+      <w:lvlText w:val="o"/>
+      <w:lvlJc w:val="left"/>
+      <w:pPr>
+        <w:ind w:left="5760" w:hanging="360"/>
+      </w:pPr>
+      <w:rPr>
+        <w:rFonts w:ascii="Courier New" w:hAnsi="Courier New" w:cs="Courier New" w:hint="default"/>
+      </w:rPr>
+    </w:lvl>
+    <w:lvl w:ilvl="8" w:tplc="04160005" w:tentative="1">
+      <w:start w:val="1"/>
+      <w:numFmt w:val="bullet"/>
+      <w:lvlText w:val=""/>
+      <w:lvlJc w:val="left"/>
+      <w:pPr>
+        <w:ind w:left="6480" w:hanging="360"/>
+      </w:pPr>
+      <w:rPr>
+        <w:rFonts w:ascii="Wingdings" w:hAnsi="Wingdings" w:hint="default"/>
+      </w:rPr>
+    </w:lvl>
+  </w:abstractNum>
+  <w:abstractNum w:abstractNumId="1" w15:restartNumberingAfterBreak="0">
+    <w:nsid w:val="319025A6"/>
+    <w:multiLevelType w:val="hybridMultilevel"/>
+    <w:tmpl w:val="C23AD8F0"/>
+    <w:lvl w:ilvl="0" w:tplc="04160001">
+      <w:start w:val="1"/>
+      <w:numFmt w:val="bullet"/>
+      <w:lvlText w:val=""/>
+      <w:lvlJc w:val="left"/>
+      <w:pPr>
+        <w:ind w:left="720" w:hanging="360"/>
+      </w:pPr>
+      <w:rPr>
+        <w:rFonts w:ascii="Symbol" w:hAnsi="Symbol" w:hint="default"/>
+      </w:rPr>
+    </w:lvl>
+    <w:lvl w:ilvl="1" w:tplc="04160003" w:tentative="1">
+      <w:start w:val="1"/>
+      <w:numFmt w:val="bullet"/>
+      <w:lvlText w:val="o"/>
+      <w:lvlJc w:val="left"/>
+      <w:pPr>
+        <w:ind w:left="1440" w:hanging="360"/>
+      </w:pPr>
+      <w:rPr>
+        <w:rFonts w:ascii="Courier New" w:hAnsi="Courier New" w:cs="Courier New" w:hint="default"/>
+      </w:rPr>
+    </w:lvl>
+    <w:lvl w:ilvl="2" w:tplc="04160005" w:tentative="1">
+      <w:start w:val="1"/>
+      <w:numFmt w:val="bullet"/>
+      <w:lvlText w:val=""/>
+      <w:lvlJc w:val="left"/>
+      <w:pPr>
+        <w:ind w:left="2160" w:hanging="360"/>
+      </w:pPr>
+      <w:rPr>
+        <w:rFonts w:ascii="Wingdings" w:hAnsi="Wingdings" w:hint="default"/>
+      </w:rPr>
+    </w:lvl>
+    <w:lvl w:ilvl="3" w:tplc="04160001" w:tentative="1">
+      <w:start w:val="1"/>
+      <w:numFmt w:val="bullet"/>
+      <w:lvlText w:val=""/>
+      <w:lvlJc w:val="left"/>
+      <w:pPr>
+        <w:ind w:left="2880" w:hanging="360"/>
+      </w:pPr>
+      <w:rPr>
+        <w:rFonts w:ascii="Symbol" w:hAnsi="Symbol" w:hint="default"/>
+      </w:rPr>
+    </w:lvl>
+    <w:lvl w:ilvl="4" w:tplc="04160003" w:tentative="1">
+      <w:start w:val="1"/>
+      <w:numFmt w:val="bullet"/>
+      <w:lvlText w:val="o"/>
+      <w:lvlJc w:val="left"/>
+      <w:pPr>
+        <w:ind w:left="3600" w:hanging="360"/>
+      </w:pPr>
+      <w:rPr>
+        <w:rFonts w:ascii="Courier New" w:hAnsi="Courier New" w:cs="Courier New" w:hint="default"/>
+      </w:rPr>
+    </w:lvl>
+    <w:lvl w:ilvl="5" w:tplc="04160005" w:tentative="1">
+      <w:start w:val="1"/>
+      <w:numFmt w:val="bullet"/>
+      <w:lvlText w:val=""/>
+      <w:lvlJc w:val="left"/>
+      <w:pPr>
+        <w:ind w:left="4320" w:hanging="360"/>
+      </w:pPr>
+      <w:rPr>
+        <w:rFonts w:ascii="Wingdings" w:hAnsi="Wingdings" w:hint="default"/>
+      </w:rPr>
+    </w:lvl>
+    <w:lvl w:ilvl="6" w:tplc="04160001" w:tentative="1">
+      <w:start w:val="1"/>
+      <w:numFmt w:val="bullet"/>
+      <w:lvlText w:val=""/>
+      <w:lvlJc w:val="left"/>
+      <w:pPr>
+        <w:ind w:left="5040" w:hanging="360"/>
+      </w:pPr>
+      <w:rPr>
+        <w:rFonts w:ascii="Symbol" w:hAnsi="Symbol" w:hint="default"/>
+      </w:rPr>
+    </w:lvl>
+    <w:lvl w:ilvl="7" w:tplc="04160003" w:tentative="1">
+      <w:start w:val="1"/>
+      <w:numFmt w:val="bullet"/>
+      <w:lvlText w:val="o"/>
+      <w:lvlJc w:val="left"/>
+      <w:pPr>
+        <w:ind w:left="5760" w:hanging="360"/>
+      </w:pPr>
+      <w:rPr>
+        <w:rFonts w:ascii="Courier New" w:hAnsi="Courier New" w:cs="Courier New" w:hint="default"/>
+      </w:rPr>
+    </w:lvl>
+    <w:lvl w:ilvl="8" w:tplc="04160005" w:tentative="1">
+      <w:start w:val="1"/>
+      <w:numFmt w:val="bullet"/>
+      <w:lvlText w:val=""/>
+      <w:lvlJc w:val="left"/>
+      <w:pPr>
+        <w:ind w:left="6480" w:hanging="360"/>
+      </w:pPr>
+      <w:rPr>
+        <w:rFonts w:ascii="Wingdings" w:hAnsi="Wingdings" w:hint="default"/>
+      </w:rPr>
+    </w:lvl>
+  </w:abstractNum>
+  <w:abstractNum w:abstractNumId="2" w15:restartNumberingAfterBreak="0">
+    <w:nsid w:val="3D3728A9"/>
+    <w:multiLevelType w:val="hybridMultilevel"/>
+    <w:tmpl w:val="50868B06"/>
+    <w:lvl w:ilvl="0" w:tplc="04160001">
+      <w:start w:val="1"/>
+      <w:numFmt w:val="bullet"/>
+      <w:lvlText w:val=""/>
+      <w:lvlJc w:val="left"/>
+      <w:pPr>
+        <w:ind w:left="720" w:hanging="360"/>
+      </w:pPr>
+      <w:rPr>
+        <w:rFonts w:ascii="Symbol" w:hAnsi="Symbol" w:hint="default"/>
+      </w:rPr>
+    </w:lvl>
+    <w:lvl w:ilvl="1" w:tplc="04160003" w:tentative="1">
+      <w:start w:val="1"/>
+      <w:numFmt w:val="bullet"/>
+      <w:lvlText w:val="o"/>
+      <w:lvlJc w:val="left"/>
+      <w:pPr>
+        <w:ind w:left="1440" w:hanging="360"/>
+      </w:pPr>
+      <w:rPr>
+        <w:rFonts w:ascii="Courier New" w:hAnsi="Courier New" w:cs="Courier New" w:hint="default"/>
+      </w:rPr>
+    </w:lvl>
+    <w:lvl w:ilvl="2" w:tplc="04160005" w:tentative="1">
+      <w:start w:val="1"/>
+      <w:numFmt w:val="bullet"/>
+      <w:lvlText w:val=""/>
+      <w:lvlJc w:val="left"/>
+      <w:pPr>
+        <w:ind w:left="2160" w:hanging="360"/>
+      </w:pPr>
+      <w:rPr>
+        <w:rFonts w:ascii="Wingdings" w:hAnsi="Wingdings" w:hint="default"/>
+      </w:rPr>
+    </w:lvl>
+    <w:lvl w:ilvl="3" w:tplc="04160001" w:tentative="1">
+      <w:start w:val="1"/>
+      <w:numFmt w:val="bullet"/>
+      <w:lvlText w:val=""/>
+      <w:lvlJc w:val="left"/>
+      <w:pPr>
+        <w:ind w:left="2880" w:hanging="360"/>
+      </w:pPr>
+      <w:rPr>
+        <w:rFonts w:ascii="Symbol" w:hAnsi="Symbol" w:hint="default"/>
+      </w:rPr>
+    </w:lvl>
+    <w:lvl w:ilvl="4" w:tplc="04160003" w:tentative="1">
+      <w:start w:val="1"/>
+      <w:numFmt w:val="bullet"/>
+      <w:lvlText w:val="o"/>
+      <w:lvlJc w:val="left"/>
+      <w:pPr>
+        <w:ind w:left="3600" w:hanging="360"/>
+      </w:pPr>
+      <w:rPr>
+        <w:rFonts w:ascii="Courier New" w:hAnsi="Courier New" w:cs="Courier New" w:hint="default"/>
+      </w:rPr>
+    </w:lvl>
+    <w:lvl w:ilvl="5" w:tplc="04160005" w:tentative="1">
+      <w:start w:val="1"/>
+      <w:numFmt w:val="bullet"/>
+      <w:lvlText w:val=""/>
+      <w:lvlJc w:val="left"/>
+      <w:pPr>
+        <w:ind w:left="4320" w:hanging="360"/>
+      </w:pPr>
+      <w:rPr>
+        <w:rFonts w:ascii="Wingdings" w:hAnsi="Wingdings" w:hint="default"/>
+      </w:rPr>
+    </w:lvl>
+    <w:lvl w:ilvl="6" w:tplc="04160001" w:tentative="1">
+      <w:start w:val="1"/>
+      <w:numFmt w:val="bullet"/>
+      <w:lvlText w:val=""/>
+      <w:lvlJc w:val="left"/>
+      <w:pPr>
+        <w:ind w:left="5040" w:hanging="360"/>
+      </w:pPr>
+      <w:rPr>
+        <w:rFonts w:ascii="Symbol" w:hAnsi="Symbol" w:hint="default"/>
+      </w:rPr>
+    </w:lvl>
+    <w:lvl w:ilvl="7" w:tplc="04160003" w:tentative="1">
+      <w:start w:val="1"/>
+      <w:numFmt w:val="bullet"/>
+      <w:lvlText w:val="o"/>
+      <w:lvlJc w:val="left"/>
+      <w:pPr>
+        <w:ind w:left="5760" w:hanging="360"/>
+      </w:pPr>
+      <w:rPr>
+        <w:rFonts w:ascii="Courier New" w:hAnsi="Courier New" w:cs="Courier New" w:hint="default"/>
+      </w:rPr>
+    </w:lvl>
+    <w:lvl w:ilvl="8" w:tplc="04160005" w:tentative="1">
+      <w:start w:val="1"/>
+      <w:numFmt w:val="bullet"/>
+      <w:lvlText w:val=""/>
+      <w:lvlJc w:val="left"/>
+      <w:pPr>
+        <w:ind w:left="6480" w:hanging="360"/>
+      </w:pPr>
+      <w:rPr>
+        <w:rFonts w:ascii="Wingdings" w:hAnsi="Wingdings" w:hint="default"/>
+      </w:rPr>
+    </w:lvl>
+  </w:abstractNum>
+  <w:abstractNum w:abstractNumId="3" w15:restartNumberingAfterBreak="0">
+    <w:nsid w:val="702D4FFF"/>
+    <w:multiLevelType w:val="hybridMultilevel"/>
+    <w:tmpl w:val="DD7A2BF6"/>
+    <w:lvl w:ilvl="0" w:tplc="04160001">
+      <w:start w:val="1"/>
+      <w:numFmt w:val="bullet"/>
+      <w:lvlText w:val=""/>
+      <w:lvlJc w:val="left"/>
+      <w:pPr>
+        <w:ind w:left="720" w:hanging="360"/>
+      </w:pPr>
+      <w:rPr>
+        <w:rFonts w:ascii="Symbol" w:hAnsi="Symbol" w:hint="default"/>
+      </w:rPr>
+    </w:lvl>
+    <w:lvl w:ilvl="1" w:tplc="04160003" w:tentative="1">
+      <w:start w:val="1"/>
+      <w:numFmt w:val="bullet"/>
+      <w:lvlText w:val="o"/>
+      <w:lvlJc w:val="left"/>
+      <w:pPr>
+        <w:ind w:left="1440" w:hanging="360"/>
+      </w:pPr>
+      <w:rPr>
+        <w:rFonts w:ascii="Courier New" w:hAnsi="Courier New" w:cs="Courier New" w:hint="default"/>
+      </w:rPr>
+    </w:lvl>
+    <w:lvl w:ilvl="2" w:tplc="04160005" w:tentative="1">
+      <w:start w:val="1"/>
+      <w:numFmt w:val="bullet"/>
+      <w:lvlText w:val=""/>
+      <w:lvlJc w:val="left"/>
+      <w:pPr>
+        <w:ind w:left="2160" w:hanging="360"/>
+      </w:pPr>
+      <w:rPr>
+        <w:rFonts w:ascii="Wingdings" w:hAnsi="Wingdings" w:hint="default"/>
+      </w:rPr>
+    </w:lvl>
+    <w:lvl w:ilvl="3" w:tplc="04160001" w:tentative="1">
+      <w:start w:val="1"/>
+      <w:numFmt w:val="bullet"/>
+      <w:lvlText w:val=""/>
+      <w:lvlJc w:val="left"/>
+      <w:pPr>
+        <w:ind w:left="2880" w:hanging="360"/>
+      </w:pPr>
+      <w:rPr>
+        <w:rFonts w:ascii="Symbol" w:hAnsi="Symbol" w:hint="default"/>
+      </w:rPr>
+    </w:lvl>
+    <w:lvl w:ilvl="4" w:tplc="04160003" w:tentative="1">
+      <w:start w:val="1"/>
+      <w:numFmt w:val="bullet"/>
+      <w:lvlText w:val="o"/>
+      <w:lvlJc w:val="left"/>
+      <w:pPr>
+        <w:ind w:left="3600" w:hanging="360"/>
+      </w:pPr>
+      <w:rPr>
+        <w:rFonts w:ascii="Courier New" w:hAnsi="Courier New" w:cs="Courier New" w:hint="default"/>
+      </w:rPr>
+    </w:lvl>
+    <w:lvl w:ilvl="5" w:tplc="04160005" w:tentative="1">
+      <w:start w:val="1"/>
+      <w:numFmt w:val="bullet"/>
+      <w:lvlText w:val=""/>
+      <w:lvlJc w:val="left"/>
+      <w:pPr>
+        <w:ind w:left="4320" w:hanging="360"/>
+      </w:pPr>
+      <w:rPr>
+        <w:rFonts w:ascii="Wingdings" w:hAnsi="Wingdings" w:hint="default"/>
+      </w:rPr>
+    </w:lvl>
+    <w:lvl w:ilvl="6" w:tplc="04160001" w:tentative="1">
+      <w:start w:val="1"/>
+      <w:numFmt w:val="bullet"/>
+      <w:lvlText w:val=""/>
+      <w:lvlJc w:val="left"/>
+      <w:pPr>
+        <w:ind w:left="5040" w:hanging="360"/>
+      </w:pPr>
+      <w:rPr>
+        <w:rFonts w:ascii="Symbol" w:hAnsi="Symbol" w:hint="default"/>
+      </w:rPr>
+    </w:lvl>
+    <w:lvl w:ilvl="7" w:tplc="04160003" w:tentative="1">
+      <w:start w:val="1"/>
+      <w:numFmt w:val="bullet"/>
+      <w:lvlText w:val="o"/>
+      <w:lvlJc w:val="left"/>
+      <w:pPr>
+        <w:ind w:left="5760" w:hanging="360"/>
+      </w:pPr>
+      <w:rPr>
+        <w:rFonts w:ascii="Courier New" w:hAnsi="Courier New" w:cs="Courier New" w:hint="default"/>
+      </w:rPr>
+    </w:lvl>
+    <w:lvl w:ilvl="8" w:tplc="04160005" w:tentative="1">
+      <w:start w:val="1"/>
+      <w:numFmt w:val="bullet"/>
+      <w:lvlText w:val=""/>
+      <w:lvlJc w:val="left"/>
+      <w:pPr>
+        <w:ind w:left="6480" w:hanging="360"/>
+      </w:pPr>
+      <w:rPr>
+        <w:rFonts w:ascii="Wingdings" w:hAnsi="Wingdings" w:hint="default"/>
+      </w:rPr>
+    </w:lvl>
+  </w:abstractNum>
+  <w:abstractNum w:abstractNumId="4" w15:restartNumberingAfterBreak="0">
+    <w:nsid w:val="77B35540"/>
+    <w:multiLevelType w:val="hybridMultilevel"/>
+    <w:tmpl w:val="ECD40D4E"/>
+    <w:lvl w:ilvl="0" w:tplc="39A86F80">
+      <w:start w:val="1"/>
+      <w:numFmt w:val="decimal"/>
+      <w:lvlText w:val="%1"/>
+      <w:lvlJc w:val="left"/>
+      <w:pPr>
+        <w:ind w:left="720" w:hanging="360"/>
+      </w:pPr>
+      <w:rPr>
+        <w:rFonts w:hint="default"/>
+      </w:rPr>
+    </w:lvl>
+    <w:lvl w:ilvl="1" w:tplc="04160019" w:tentative="1">
+      <w:start w:val="1"/>
+      <w:numFmt w:val="lowerLetter"/>
+      <w:lvlText w:val="%2."/>
+      <w:lvlJc w:val="left"/>
+      <w:pPr>
+        <w:ind w:left="1440" w:hanging="360"/>
+      </w:pPr>
+    </w:lvl>
+    <w:lvl w:ilvl="2" w:tplc="0416001B" w:tentative="1">
+      <w:start w:val="1"/>
+      <w:numFmt w:val="lowerRoman"/>
+      <w:lvlText w:val="%3."/>
+      <w:lvlJc w:val="right"/>
+      <w:pPr>
+        <w:ind w:left="2160" w:hanging="180"/>
+      </w:pPr>
+    </w:lvl>
+    <w:lvl w:ilvl="3" w:tplc="0416000F" w:tentative="1">
+      <w:start w:val="1"/>
+      <w:numFmt w:val="decimal"/>
+      <w:lvlText w:val="%4."/>
+      <w:lvlJc w:val="left"/>
+      <w:pPr>
+        <w:ind w:left="2880" w:hanging="360"/>
+      </w:pPr>
+    </w:lvl>
+    <w:lvl w:ilvl="4" w:tplc="04160019" w:tentative="1">
+      <w:start w:val="1"/>
+      <w:numFmt w:val="lowerLetter"/>
+      <w:lvlText w:val="%5."/>
+      <w:lvlJc w:val="left"/>
+      <w:pPr>
+        <w:ind w:left="3600" w:hanging="360"/>
+      </w:pPr>
+    </w:lvl>
+    <w:lvl w:ilvl="5" w:tplc="0416001B" w:tentative="1">
+      <w:start w:val="1"/>
+      <w:numFmt w:val="lowerRoman"/>
+      <w:lvlText w:val="%6."/>
+      <w:lvlJc w:val="right"/>
+      <w:pPr>
+        <w:ind w:left="4320" w:hanging="180"/>
+      </w:pPr>
+    </w:lvl>
+    <w:lvl w:ilvl="6" w:tplc="0416000F" w:tentative="1">
+      <w:start w:val="1"/>
+      <w:numFmt w:val="decimal"/>
+      <w:lvlText w:val="%7."/>
+      <w:lvlJc w:val="left"/>
+      <w:pPr>
+        <w:ind w:left="5040" w:hanging="360"/>
+      </w:pPr>
+    </w:lvl>
+    <w:lvl w:ilvl="7" w:tplc="04160019" w:tentative="1">
+      <w:start w:val="1"/>
+      <w:numFmt w:val="lowerLetter"/>
+      <w:lvlText w:val="%8."/>
+      <w:lvlJc w:val="left"/>
+      <w:pPr>
+        <w:ind w:left="5760" w:hanging="360"/>
+      </w:pPr>
+    </w:lvl>
+    <w:lvl w:ilvl="8" w:tplc="0416001B" w:tentative="1">
+      <w:start w:val="1"/>
+      <w:numFmt w:val="lowerRoman"/>
+      <w:lvlText w:val="%9."/>
+      <w:lvlJc w:val="right"/>
+      <w:pPr>
+        <w:ind w:left="6480" w:hanging="180"/>
+      </w:pPr>
+    </w:lvl>
+  </w:abstractNum>
+  <w:num w:numId="1" w16cid:durableId="620377077">
+    <w:abstractNumId w:val="0"/>
+  </w:num>
+  <w:num w:numId="2" w16cid:durableId="1485048706">
+    <w:abstractNumId w:val="2"/>
+  </w:num>
+  <w:num w:numId="3" w16cid:durableId="321541620">
+    <w:abstractNumId w:val="1"/>
+  </w:num>
+  <w:num w:numId="4" w16cid:durableId="973943557">
+    <w:abstractNumId w:val="4"/>
+  </w:num>
+  <w:num w:numId="5" w16cid:durableId="1343969088">
+    <w:abstractNumId w:val="3"/>
+  </w:num>
+</w:numbering>
 </file>
 
 <file path=word/styles.xml><?xml version="1.0" encoding="utf-8"?>
@@ -2199,11 +4212,19 @@
   <w:style w:type="paragraph" w:default="1" w:styleId="Normal">
     <w:name w:val="Normal"/>
     <w:qFormat/>
+    <w:rsid w:val="000847E7"/>
+    <w:pPr>
+      <w:spacing w:after="0" w:line="312" w:lineRule="auto"/>
+      <w:jc w:val="both"/>
+    </w:pPr>
+    <w:rPr>
+      <w:rFonts w:ascii="Hind" w:hAnsi="Hind"/>
+      <w:sz w:val="24"/>
+    </w:rPr>
   </w:style>
   <w:style w:type="character" w:default="1" w:styleId="Fontepargpadro">
     <w:name w:val="Default Paragraph Font"/>
     <w:uiPriority w:val="1"/>
-    <w:semiHidden/>
     <w:unhideWhenUsed/>
   </w:style>
   <w:style w:type="table" w:default="1" w:styleId="Tabelanormal">
@@ -2239,7 +4260,7 @@
         <w:tab w:val="center" w:pos="4252"/>
         <w:tab w:val="right" w:pos="8504"/>
       </w:tabs>
-      <w:spacing w:after="0" w:line="240" w:lineRule="auto"/>
+      <w:spacing w:line="240" w:lineRule="auto"/>
     </w:pPr>
   </w:style>
   <w:style w:type="character" w:customStyle="1" w:styleId="CabealhoChar">
@@ -2261,7 +4282,7 @@
         <w:tab w:val="center" w:pos="4252"/>
         <w:tab w:val="right" w:pos="8504"/>
       </w:tabs>
-      <w:spacing w:after="0" w:line="240" w:lineRule="auto"/>
+      <w:spacing w:line="240" w:lineRule="auto"/>
     </w:pPr>
   </w:style>
   <w:style w:type="character" w:customStyle="1" w:styleId="RodapChar">
@@ -2293,6 +4314,17 @@
       <w:color w:val="605E5C"/>
       <w:shd w:val="clear" w:color="auto" w:fill="E1DFDD"/>
     </w:rPr>
+  </w:style>
+  <w:style w:type="paragraph" w:styleId="PargrafodaLista">
+    <w:name w:val="List Paragraph"/>
+    <w:basedOn w:val="Normal"/>
+    <w:uiPriority w:val="34"/>
+    <w:qFormat/>
+    <w:rsid w:val="001F7F59"/>
+    <w:pPr>
+      <w:ind w:left="720"/>
+      <w:contextualSpacing/>
+    </w:pPr>
   </w:style>
 </w:styles>
 </file>

</xml_diff>